<commit_message>
Add otchets to tpo
</commit_message>
<xml_diff>
--- a/msais/lr4/LR_4_Donets_IS1_22_1_o.docx
+++ b/msais/lr4/LR_4_Donets_IS1_22_1_o.docx
@@ -1107,7 +1107,15 @@
           <w:sz w:val="28"/>
           <w:szCs w:val="28"/>
         </w:rPr>
-        <w:t xml:space="preserve">Фирме нужно купить оборудование для отопления помещений. Нужно выбрать из возможных альтернатив </w:t>
+        <w:t>Предприятие для проектируемых изделий должно выбирать операционную систему по заданным критериям указанных в баллах</w:t>
+      </w:r>
+      <w:r>
+        <w:rPr>
+          <w:rFonts w:ascii="Times New Roman" w:hAnsi="Times New Roman" w:cs="Times New Roman"/>
+          <w:sz w:val="28"/>
+          <w:szCs w:val="28"/>
+        </w:rPr>
+        <w:t xml:space="preserve">. Нужно выбрать из возможных альтернатив </w:t>
       </w:r>
       <w:r>
         <w:rPr>
@@ -1206,6 +1214,7 @@
       <w:r>
         <w:rPr>
           <w:rFonts w:ascii="Times New Roman" w:hAnsi="Times New Roman" w:cs="Times New Roman"/>
+          <w:noProof/>
           <w:sz w:val="28"/>
           <w:szCs w:val="28"/>
         </w:rPr>
@@ -3366,25 +3375,7 @@
                 <w:szCs w:val="28"/>
                 <w:lang w:val="en-US"/>
               </w:rPr>
-              <m:t>1*</m:t>
-            </m:r>
-            <m:r>
-              <w:rPr>
-                <w:rFonts w:ascii="Cambria Math" w:hAnsi="Cambria Math" w:cs="Times New Roman"/>
-                <w:sz w:val="28"/>
-                <w:szCs w:val="28"/>
-                <w:lang w:val="en-US"/>
-              </w:rPr>
-              <m:t>3</m:t>
-            </m:r>
-            <m:r>
-              <w:rPr>
-                <w:rFonts w:ascii="Cambria Math" w:hAnsi="Cambria Math" w:cs="Times New Roman"/>
-                <w:sz w:val="28"/>
-                <w:szCs w:val="28"/>
-                <w:lang w:val="en-US"/>
-              </w:rPr>
-              <m:t>*</m:t>
+              <m:t>1*3*</m:t>
             </m:r>
             <m:f>
               <m:fPr>
@@ -3428,16 +3419,7 @@
                 <w:szCs w:val="28"/>
                 <w:lang w:val="en-US"/>
               </w:rPr>
-              <m:t>*</m:t>
-            </m:r>
-            <m:r>
-              <w:rPr>
-                <w:rFonts w:ascii="Cambria Math" w:hAnsi="Cambria Math" w:cs="Times New Roman"/>
-                <w:sz w:val="28"/>
-                <w:szCs w:val="28"/>
-                <w:lang w:val="en-US"/>
-              </w:rPr>
-              <m:t>2</m:t>
+              <m:t>*2</m:t>
             </m:r>
           </m:e>
         </m:rad>
@@ -3676,16 +3658,7 @@
               <w:szCs w:val="28"/>
               <w:lang w:val="en-US"/>
             </w:rPr>
-            <m:t>=</m:t>
-          </m:r>
-          <m:r>
-            <w:rPr>
-              <w:rFonts w:ascii="Cambria Math" w:hAnsi="Cambria Math" w:cs="Times New Roman"/>
-              <w:sz w:val="28"/>
-              <w:szCs w:val="28"/>
-              <w:lang w:val="en-US"/>
-            </w:rPr>
-            <m:t>0,45</m:t>
+            <m:t>=0,45</m:t>
           </m:r>
         </m:oMath>
       </m:oMathPara>
@@ -3781,43 +3754,7 @@
                   <w:szCs w:val="28"/>
                   <w:lang w:val="en-US"/>
                 </w:rPr>
-                <m:t>3</m:t>
-              </m:r>
-              <m:r>
-                <w:rPr>
-                  <w:rFonts w:ascii="Cambria Math" w:hAnsi="Cambria Math" w:cs="Times New Roman"/>
-                  <w:sz w:val="28"/>
-                  <w:szCs w:val="28"/>
-                  <w:lang w:val="en-US"/>
-                </w:rPr>
-                <m:t>*</m:t>
-              </m:r>
-              <m:r>
-                <w:rPr>
-                  <w:rFonts w:ascii="Cambria Math" w:hAnsi="Cambria Math" w:cs="Times New Roman"/>
-                  <w:sz w:val="28"/>
-                  <w:szCs w:val="28"/>
-                  <w:lang w:val="en-US"/>
-                </w:rPr>
-                <m:t>4</m:t>
-              </m:r>
-              <m:r>
-                <w:rPr>
-                  <w:rFonts w:ascii="Cambria Math" w:hAnsi="Cambria Math" w:cs="Times New Roman"/>
-                  <w:sz w:val="28"/>
-                  <w:szCs w:val="28"/>
-                  <w:lang w:val="en-US"/>
-                </w:rPr>
-                <m:t>*1*</m:t>
-              </m:r>
-              <m:r>
-                <w:rPr>
-                  <w:rFonts w:ascii="Cambria Math" w:hAnsi="Cambria Math" w:cs="Times New Roman"/>
-                  <w:sz w:val="28"/>
-                  <w:szCs w:val="28"/>
-                  <w:lang w:val="en-US"/>
-                </w:rPr>
-                <m:t>4</m:t>
+                <m:t>3*4*1*4</m:t>
               </m:r>
             </m:e>
           </m:rad>
@@ -3828,16 +3765,7 @@
               <w:szCs w:val="28"/>
               <w:lang w:val="en-US"/>
             </w:rPr>
-            <m:t>=</m:t>
-          </m:r>
-          <m:r>
-            <w:rPr>
-              <w:rFonts w:ascii="Cambria Math" w:hAnsi="Cambria Math" w:cs="Times New Roman"/>
-              <w:sz w:val="28"/>
-              <w:szCs w:val="28"/>
-              <w:lang w:val="en-US"/>
-            </w:rPr>
-            <m:t>2,63</m:t>
+            <m:t>=2,63</m:t>
           </m:r>
         </m:oMath>
       </m:oMathPara>
@@ -3963,25 +3891,7 @@
                 <w:szCs w:val="28"/>
                 <w:lang w:val="en-US"/>
               </w:rPr>
-              <m:t>*</m:t>
-            </m:r>
-            <m:r>
-              <w:rPr>
-                <w:rFonts w:ascii="Cambria Math" w:hAnsi="Cambria Math" w:cs="Times New Roman"/>
-                <w:sz w:val="28"/>
-                <w:szCs w:val="28"/>
-                <w:lang w:val="en-US"/>
-              </w:rPr>
-              <m:t>2</m:t>
-            </m:r>
-            <m:r>
-              <w:rPr>
-                <w:rFonts w:ascii="Cambria Math" w:hAnsi="Cambria Math" w:cs="Times New Roman"/>
-                <w:sz w:val="28"/>
-                <w:szCs w:val="28"/>
-                <w:lang w:val="en-US"/>
-              </w:rPr>
-              <m:t>*</m:t>
+              <m:t>*2*</m:t>
             </m:r>
             <m:f>
               <m:fPr>
@@ -4117,88 +4027,7 @@
               <w:szCs w:val="28"/>
               <w:lang w:val="en-US"/>
             </w:rPr>
-            <m:t>=</m:t>
-          </m:r>
-          <m:r>
-            <w:rPr>
-              <w:rFonts w:ascii="Cambria Math" w:hAnsi="Cambria Math" w:cs="Times New Roman"/>
-              <w:sz w:val="28"/>
-              <w:szCs w:val="28"/>
-              <w:lang w:val="en-US"/>
-            </w:rPr>
-            <m:t>1,19</m:t>
-          </m:r>
-          <m:r>
-            <w:rPr>
-              <w:rFonts w:ascii="Cambria Math" w:hAnsi="Cambria Math" w:cs="Times New Roman"/>
-              <w:sz w:val="28"/>
-              <w:szCs w:val="28"/>
-              <w:lang w:val="en-US"/>
-            </w:rPr>
-            <m:t>+</m:t>
-          </m:r>
-          <m:r>
-            <w:rPr>
-              <w:rFonts w:ascii="Cambria Math" w:hAnsi="Cambria Math" w:cs="Times New Roman"/>
-              <w:sz w:val="28"/>
-              <w:szCs w:val="28"/>
-              <w:lang w:val="en-US"/>
-            </w:rPr>
-            <m:t>0,45</m:t>
-          </m:r>
-          <m:r>
-            <w:rPr>
-              <w:rFonts w:ascii="Cambria Math" w:hAnsi="Cambria Math" w:cs="Times New Roman"/>
-              <w:sz w:val="28"/>
-              <w:szCs w:val="28"/>
-              <w:lang w:val="en-US"/>
-            </w:rPr>
-            <m:t>+</m:t>
-          </m:r>
-          <m:r>
-            <w:rPr>
-              <w:rFonts w:ascii="Cambria Math" w:hAnsi="Cambria Math" w:cs="Times New Roman"/>
-              <w:sz w:val="28"/>
-              <w:szCs w:val="28"/>
-              <w:lang w:val="en-US"/>
-            </w:rPr>
-            <m:t>2,63</m:t>
-          </m:r>
-          <m:r>
-            <w:rPr>
-              <w:rFonts w:ascii="Cambria Math" w:hAnsi="Cambria Math" w:cs="Times New Roman"/>
-              <w:sz w:val="28"/>
-              <w:szCs w:val="28"/>
-              <w:lang w:val="en-US"/>
-            </w:rPr>
-            <m:t>+0,</m:t>
-          </m:r>
-          <m:r>
-            <w:rPr>
-              <w:rFonts w:ascii="Cambria Math" w:hAnsi="Cambria Math" w:cs="Times New Roman"/>
-              <w:sz w:val="28"/>
-              <w:szCs w:val="28"/>
-              <w:lang w:val="en-US"/>
-            </w:rPr>
-            <m:t>7</m:t>
-          </m:r>
-          <m:r>
-            <w:rPr>
-              <w:rFonts w:ascii="Cambria Math" w:hAnsi="Cambria Math" w:cs="Times New Roman"/>
-              <w:sz w:val="28"/>
-              <w:szCs w:val="28"/>
-              <w:lang w:val="en-US"/>
-            </w:rPr>
-            <m:t>=</m:t>
-          </m:r>
-          <m:r>
-            <w:rPr>
-              <w:rFonts w:ascii="Cambria Math" w:hAnsi="Cambria Math" w:cs="Times New Roman"/>
-              <w:sz w:val="28"/>
-              <w:szCs w:val="28"/>
-              <w:lang w:val="en-US"/>
-            </w:rPr>
-            <m:t>4,97</m:t>
+            <m:t>=1,19+0,45+2,63+0,7=4,97</m:t>
           </m:r>
         </m:oMath>
       </m:oMathPara>
@@ -7119,16 +6948,7 @@
                   <w:szCs w:val="28"/>
                   <w:lang w:val="en-US"/>
                 </w:rPr>
-                <m:t>*</m:t>
-              </m:r>
-              <m:r>
-                <w:rPr>
-                  <w:rFonts w:ascii="Cambria Math" w:hAnsi="Cambria Math" w:cs="Times New Roman"/>
-                  <w:sz w:val="28"/>
-                  <w:szCs w:val="28"/>
-                  <w:lang w:val="en-US"/>
-                </w:rPr>
-                <m:t>1</m:t>
+                <m:t>*1</m:t>
               </m:r>
             </m:e>
           </m:rad>
@@ -7139,16 +6959,7 @@
               <w:szCs w:val="28"/>
               <w:lang w:val="en-US"/>
             </w:rPr>
-            <m:t>=</m:t>
-          </m:r>
-          <m:r>
-            <w:rPr>
-              <w:rFonts w:ascii="Cambria Math" w:hAnsi="Cambria Math" w:cs="Times New Roman"/>
-              <w:sz w:val="28"/>
-              <w:szCs w:val="28"/>
-              <w:lang w:val="en-US"/>
-            </w:rPr>
-            <m:t>0,9</m:t>
+            <m:t>=0,9</m:t>
           </m:r>
         </m:oMath>
       </m:oMathPara>
@@ -7320,16 +7131,7 @@
             <w:szCs w:val="28"/>
             <w:lang w:val="en-US"/>
           </w:rPr>
-          <m:t>=</m:t>
-        </m:r>
-        <m:r>
-          <w:rPr>
-            <w:rFonts w:ascii="Cambria Math" w:hAnsi="Cambria Math" w:cs="Times New Roman"/>
-            <w:sz w:val="28"/>
-            <w:szCs w:val="28"/>
-            <w:lang w:val="en-US"/>
-          </w:rPr>
-          <m:t xml:space="preserve"> </m:t>
+          <m:t xml:space="preserve">= </m:t>
         </m:r>
       </m:oMath>
       <w:r>
@@ -7427,16 +7229,7 @@
                 <w:szCs w:val="28"/>
                 <w:lang w:val="en-US"/>
               </w:rPr>
-              <m:t>1</m:t>
-            </m:r>
-            <m:r>
-              <w:rPr>
-                <w:rFonts w:ascii="Cambria Math" w:hAnsi="Cambria Math" w:cs="Times New Roman"/>
-                <w:sz w:val="28"/>
-                <w:szCs w:val="28"/>
-                <w:lang w:val="en-US"/>
-              </w:rPr>
-              <m:t>*</m:t>
+              <m:t>1*</m:t>
             </m:r>
             <m:f>
               <m:fPr>
@@ -7562,52 +7355,7 @@
               <w:szCs w:val="28"/>
               <w:lang w:val="en-US"/>
             </w:rPr>
-            <m:t>=0,9+1,</m:t>
-          </m:r>
-          <m:r>
-            <w:rPr>
-              <w:rFonts w:ascii="Cambria Math" w:hAnsi="Cambria Math" w:cs="Times New Roman"/>
-              <w:sz w:val="28"/>
-              <w:szCs w:val="28"/>
-              <w:lang w:val="en-US"/>
-            </w:rPr>
-            <m:t>25</m:t>
-          </m:r>
-          <m:r>
-            <w:rPr>
-              <w:rFonts w:ascii="Cambria Math" w:hAnsi="Cambria Math" w:cs="Times New Roman"/>
-              <w:sz w:val="28"/>
-              <w:szCs w:val="28"/>
-              <w:lang w:val="en-US"/>
-            </w:rPr>
-            <m:t>+0,</m:t>
-          </m:r>
-          <m:r>
-            <w:rPr>
-              <w:rFonts w:ascii="Cambria Math" w:hAnsi="Cambria Math" w:cs="Times New Roman"/>
-              <w:sz w:val="28"/>
-              <w:szCs w:val="28"/>
-              <w:lang w:val="en-US"/>
-            </w:rPr>
-            <m:t>9</m:t>
-          </m:r>
-          <m:r>
-            <w:rPr>
-              <w:rFonts w:ascii="Cambria Math" w:hAnsi="Cambria Math" w:cs="Times New Roman"/>
-              <w:sz w:val="28"/>
-              <w:szCs w:val="28"/>
-              <w:lang w:val="en-US"/>
-            </w:rPr>
-            <m:t>=</m:t>
-          </m:r>
-          <m:r>
-            <w:rPr>
-              <w:rFonts w:ascii="Cambria Math" w:hAnsi="Cambria Math" w:cs="Times New Roman"/>
-              <w:sz w:val="28"/>
-              <w:szCs w:val="28"/>
-              <w:lang w:val="en-US"/>
-            </w:rPr>
-            <m:t>3,05</m:t>
+            <m:t>=0,9+1,25+0,9=3,05</m:t>
           </m:r>
         </m:oMath>
       </m:oMathPara>
@@ -8028,16 +7776,7 @@
               <w:szCs w:val="28"/>
               <w:lang w:val="en-US"/>
             </w:rPr>
-            <m:t>=</m:t>
-          </m:r>
-          <m:r>
-            <w:rPr>
-              <w:rFonts w:ascii="Cambria Math" w:hAnsi="Cambria Math" w:cs="Times New Roman"/>
-              <w:sz w:val="28"/>
-              <w:szCs w:val="28"/>
-              <w:lang w:val="en-US"/>
-            </w:rPr>
-            <m:t>1,15</m:t>
+            <m:t>=1,15</m:t>
           </m:r>
         </m:oMath>
       </m:oMathPara>
@@ -8217,16 +7956,7 @@
             <w:szCs w:val="28"/>
             <w:lang w:val="en-US"/>
           </w:rPr>
-          <m:t>=</m:t>
-        </m:r>
-        <m:r>
-          <w:rPr>
-            <w:rFonts w:ascii="Cambria Math" w:hAnsi="Cambria Math" w:cs="Times New Roman"/>
-            <w:sz w:val="28"/>
-            <w:szCs w:val="28"/>
-            <w:lang w:val="en-US"/>
-          </w:rPr>
-          <m:t xml:space="preserve"> </m:t>
+          <m:t xml:space="preserve">= </m:t>
         </m:r>
       </m:oMath>
       <w:r>
@@ -8296,61 +8026,7 @@
               <w:szCs w:val="28"/>
               <w:lang w:val="en-US"/>
             </w:rPr>
-            <m:t>=1+</m:t>
-          </m:r>
-          <m:r>
-            <w:rPr>
-              <w:rFonts w:ascii="Cambria Math" w:hAnsi="Cambria Math" w:cs="Times New Roman"/>
-              <w:sz w:val="28"/>
-              <w:szCs w:val="28"/>
-              <w:lang w:val="en-US"/>
-            </w:rPr>
-            <m:t>1,15</m:t>
-          </m:r>
-          <m:r>
-            <w:rPr>
-              <w:rFonts w:ascii="Cambria Math" w:hAnsi="Cambria Math" w:cs="Times New Roman"/>
-              <w:sz w:val="28"/>
-              <w:szCs w:val="28"/>
-              <w:lang w:val="en-US"/>
-            </w:rPr>
-            <m:t>+0,</m:t>
-          </m:r>
-          <m:r>
-            <w:rPr>
-              <w:rFonts w:ascii="Cambria Math" w:hAnsi="Cambria Math" w:cs="Times New Roman"/>
-              <w:sz w:val="28"/>
-              <w:szCs w:val="28"/>
-              <w:lang w:val="en-US"/>
-            </w:rPr>
-            <m:t>8</m:t>
-          </m:r>
-          <m:r>
-            <w:rPr>
-              <w:rFonts w:ascii="Cambria Math" w:hAnsi="Cambria Math" w:cs="Times New Roman"/>
-              <w:sz w:val="28"/>
-              <w:szCs w:val="28"/>
-              <w:lang w:val="en-US"/>
-            </w:rPr>
-            <m:t>6=</m:t>
-          </m:r>
-          <m:r>
-            <w:rPr>
-              <w:rFonts w:ascii="Cambria Math" w:hAnsi="Cambria Math" w:cs="Times New Roman"/>
-              <w:sz w:val="28"/>
-              <w:szCs w:val="28"/>
-              <w:lang w:val="en-US"/>
-            </w:rPr>
-            <m:t>3,0</m:t>
-          </m:r>
-          <m:r>
-            <w:rPr>
-              <w:rFonts w:ascii="Cambria Math" w:hAnsi="Cambria Math" w:cs="Times New Roman"/>
-              <w:sz w:val="28"/>
-              <w:szCs w:val="28"/>
-              <w:lang w:val="en-US"/>
-            </w:rPr>
-            <m:t>1</m:t>
+            <m:t>=1+1,15+0,86=3,01</m:t>
           </m:r>
         </m:oMath>
       </m:oMathPara>
@@ -8917,16 +8593,7 @@
               <w:szCs w:val="28"/>
               <w:lang w:val="en-US"/>
             </w:rPr>
-            <m:t>=0,82+0,82+1,48=3,1</m:t>
-          </m:r>
-          <m:r>
-            <w:rPr>
-              <w:rFonts w:ascii="Cambria Math" w:hAnsi="Cambria Math" w:cs="Times New Roman"/>
-              <w:sz w:val="28"/>
-              <w:szCs w:val="28"/>
-              <w:lang w:val="en-US"/>
-            </w:rPr>
-            <m:t>2</m:t>
+            <m:t>=0,82+0,82+1,48=3,12</m:t>
           </m:r>
         </m:oMath>
       </m:oMathPara>
@@ -9141,15 +8808,7 @@
             <w:sz w:val="28"/>
             <w:szCs w:val="28"/>
           </w:rPr>
-          <m:t>=</m:t>
-        </m:r>
-        <m:r>
-          <w:rPr>
-            <w:rFonts w:ascii="Cambria Math" w:hAnsi="Cambria Math" w:cs="Times New Roman"/>
-            <w:sz w:val="28"/>
-            <w:szCs w:val="28"/>
-          </w:rPr>
-          <m:t xml:space="preserve"> </m:t>
+          <m:t xml:space="preserve">= </m:t>
         </m:r>
       </m:oMath>
       <w:r>
@@ -9242,15 +8901,7 @@
                 <w:sz w:val="28"/>
                 <w:szCs w:val="28"/>
               </w:rPr>
-              <m:t>2</m:t>
-            </m:r>
-            <m:r>
-              <w:rPr>
-                <w:rFonts w:ascii="Cambria Math" w:hAnsi="Cambria Math" w:cs="Times New Roman"/>
-                <w:sz w:val="28"/>
-                <w:szCs w:val="28"/>
-              </w:rPr>
-              <m:t>*1*</m:t>
+              <m:t>2*1*</m:t>
             </m:r>
             <m:f>
               <m:fPr>
@@ -9293,15 +8944,7 @@
             <w:sz w:val="28"/>
             <w:szCs w:val="28"/>
           </w:rPr>
-          <m:t>=</m:t>
-        </m:r>
-        <m:r>
-          <w:rPr>
-            <w:rFonts w:ascii="Cambria Math" w:hAnsi="Cambria Math" w:cs="Times New Roman"/>
-            <w:sz w:val="28"/>
-            <w:szCs w:val="28"/>
-          </w:rPr>
-          <m:t xml:space="preserve"> </m:t>
+          <m:t xml:space="preserve">= </m:t>
         </m:r>
       </m:oMath>
       <w:r>
@@ -9394,31 +9037,7 @@
                 <w:sz w:val="28"/>
                 <w:szCs w:val="28"/>
               </w:rPr>
-              <m:t>4</m:t>
-            </m:r>
-            <m:r>
-              <w:rPr>
-                <w:rFonts w:ascii="Cambria Math" w:hAnsi="Cambria Math" w:cs="Times New Roman"/>
-                <w:sz w:val="28"/>
-                <w:szCs w:val="28"/>
-              </w:rPr>
-              <m:t>*</m:t>
-            </m:r>
-            <m:r>
-              <w:rPr>
-                <w:rFonts w:ascii="Cambria Math" w:hAnsi="Cambria Math" w:cs="Times New Roman"/>
-                <w:sz w:val="28"/>
-                <w:szCs w:val="28"/>
-              </w:rPr>
-              <m:t>2</m:t>
-            </m:r>
-            <m:r>
-              <w:rPr>
-                <w:rFonts w:ascii="Cambria Math" w:hAnsi="Cambria Math" w:cs="Times New Roman"/>
-                <w:sz w:val="28"/>
-                <w:szCs w:val="28"/>
-              </w:rPr>
-              <m:t>*1</m:t>
+              <m:t>4*2*1</m:t>
             </m:r>
           </m:e>
         </m:rad>
@@ -9444,7 +9063,6 @@
           <w:rFonts w:ascii="Times New Roman" w:eastAsiaTheme="minorEastAsia" w:hAnsi="Times New Roman" w:cs="Times New Roman"/>
           <w:sz w:val="28"/>
           <w:szCs w:val="28"/>
-          <w:lang w:val="en-US"/>
         </w:rPr>
         <w:t>2</w:t>
       </w:r>
@@ -9507,70 +9125,7 @@
               <w:szCs w:val="28"/>
               <w:lang w:val="en-US"/>
             </w:rPr>
-            <m:t>=</m:t>
-          </m:r>
-          <m:r>
-            <w:rPr>
-              <w:rFonts w:ascii="Cambria Math" w:hAnsi="Cambria Math" w:cs="Times New Roman"/>
-              <w:sz w:val="28"/>
-              <w:szCs w:val="28"/>
-              <w:lang w:val="en-US"/>
-            </w:rPr>
-            <m:t>0,5</m:t>
-          </m:r>
-          <m:r>
-            <w:rPr>
-              <w:rFonts w:ascii="Cambria Math" w:hAnsi="Cambria Math" w:cs="Times New Roman"/>
-              <w:sz w:val="28"/>
-              <w:szCs w:val="28"/>
-              <w:lang w:val="en-US"/>
-            </w:rPr>
-            <m:t>+</m:t>
-          </m:r>
-          <m:r>
-            <w:rPr>
-              <w:rFonts w:ascii="Cambria Math" w:hAnsi="Cambria Math" w:cs="Times New Roman"/>
-              <w:sz w:val="28"/>
-              <w:szCs w:val="28"/>
-              <w:lang w:val="en-US"/>
-            </w:rPr>
-            <m:t>1</m:t>
-          </m:r>
-          <m:r>
-            <w:rPr>
-              <w:rFonts w:ascii="Cambria Math" w:hAnsi="Cambria Math" w:cs="Times New Roman"/>
-              <w:sz w:val="28"/>
-              <w:szCs w:val="28"/>
-              <w:lang w:val="en-US"/>
-            </w:rPr>
-            <m:t>+</m:t>
-          </m:r>
-          <m:r>
-            <w:rPr>
-              <w:rFonts w:ascii="Cambria Math" w:hAnsi="Cambria Math" w:cs="Times New Roman"/>
-              <w:sz w:val="28"/>
-              <w:szCs w:val="28"/>
-              <w:lang w:val="en-US"/>
-            </w:rPr>
-            <m:t>2</m:t>
-          </m:r>
-          <m:r>
-            <w:rPr>
-              <w:rFonts w:ascii="Cambria Math" w:hAnsi="Cambria Math" w:cs="Times New Roman"/>
-              <w:sz w:val="28"/>
-              <w:szCs w:val="28"/>
-              <w:lang w:val="en-US"/>
-            </w:rPr>
-            <m:t>=</m:t>
-          </m:r>
-          <m:r>
-            <w:rPr>
-              <w:rFonts w:ascii="Cambria Math" w:hAnsi="Cambria Math" w:cs="Times New Roman"/>
-              <w:sz w:val="28"/>
-              <w:szCs w:val="28"/>
-              <w:lang w:val="en-US"/>
-            </w:rPr>
-            <m:t>3,5</m:t>
+            <m:t>=0,5+1+2=3,5</m:t>
           </m:r>
         </m:oMath>
       </m:oMathPara>
@@ -11300,7 +10855,6 @@
           <w:rFonts w:ascii="Cambria Math" w:hAnsi="Cambria Math" w:cs="Times New Roman"/>
           <w:sz w:val="28"/>
           <w:szCs w:val="28"/>
-          <w:lang w:val="en-US"/>
         </w:rPr>
       </w:pPr>
       <w:r>
@@ -11496,7 +11050,6 @@
           <w:rFonts w:ascii="Cambria Math" w:hAnsi="Cambria Math" w:cs="Times New Roman"/>
           <w:sz w:val="28"/>
           <w:szCs w:val="28"/>
-          <w:lang w:val="en-US"/>
         </w:rPr>
       </w:pPr>
       <w:r>
@@ -11521,7 +11074,6 @@
           <w:rFonts w:ascii="Cambria Math" w:hAnsi="Cambria Math" w:cs="Times New Roman"/>
           <w:sz w:val="28"/>
           <w:szCs w:val="28"/>
-          <w:lang w:val="en-US"/>
         </w:rPr>
         <w:t xml:space="preserve"> = </w:t>
       </w:r>
@@ -11539,7 +11091,6 @@
           <w:sz w:val="28"/>
           <w:szCs w:val="28"/>
           <w:vertAlign w:val="subscript"/>
-          <w:lang w:val="en-US"/>
         </w:rPr>
         <w:t>21</w:t>
       </w:r>
@@ -11548,7 +11099,6 @@
           <w:rFonts w:ascii="Cambria Math" w:hAnsi="Cambria Math" w:cs="Cambria Math"/>
           <w:sz w:val="28"/>
           <w:szCs w:val="28"/>
-          <w:lang w:val="en-US"/>
         </w:rPr>
         <w:t xml:space="preserve"> </w:t>
       </w:r>
@@ -11566,7 +11116,6 @@
           <w:sz w:val="28"/>
           <w:szCs w:val="28"/>
           <w:vertAlign w:val="subscript"/>
-          <w:lang w:val="en-US"/>
         </w:rPr>
         <w:t>1</w:t>
       </w:r>
@@ -11575,7 +11124,6 @@
           <w:rFonts w:ascii="Cambria Math" w:hAnsi="Cambria Math" w:cs="Times New Roman"/>
           <w:sz w:val="28"/>
           <w:szCs w:val="28"/>
-          <w:lang w:val="en-US"/>
         </w:rPr>
         <w:t xml:space="preserve"> + </w:t>
       </w:r>
@@ -11593,7 +11141,6 @@
           <w:sz w:val="28"/>
           <w:szCs w:val="28"/>
           <w:vertAlign w:val="subscript"/>
-          <w:lang w:val="en-US"/>
         </w:rPr>
         <w:t>22</w:t>
       </w:r>
@@ -11611,7 +11158,6 @@
           <w:sz w:val="28"/>
           <w:szCs w:val="28"/>
           <w:vertAlign w:val="subscript"/>
-          <w:lang w:val="en-US"/>
         </w:rPr>
         <w:t>2</w:t>
       </w:r>
@@ -11620,7 +11166,6 @@
           <w:rFonts w:ascii="Cambria Math" w:hAnsi="Cambria Math" w:cs="Times New Roman"/>
           <w:sz w:val="28"/>
           <w:szCs w:val="28"/>
-          <w:lang w:val="en-US"/>
         </w:rPr>
         <w:t xml:space="preserve"> + </w:t>
       </w:r>
@@ -11638,7 +11183,6 @@
           <w:sz w:val="28"/>
           <w:szCs w:val="28"/>
           <w:vertAlign w:val="subscript"/>
-          <w:lang w:val="en-US"/>
         </w:rPr>
         <w:t>23</w:t>
       </w:r>
@@ -11656,7 +11200,6 @@
           <w:sz w:val="28"/>
           <w:szCs w:val="28"/>
           <w:vertAlign w:val="subscript"/>
-          <w:lang w:val="en-US"/>
         </w:rPr>
         <w:t>3</w:t>
       </w:r>
@@ -11665,7 +11208,6 @@
           <w:rFonts w:ascii="Cambria Math" w:hAnsi="Cambria Math" w:cs="Times New Roman"/>
           <w:sz w:val="28"/>
           <w:szCs w:val="28"/>
-          <w:lang w:val="en-US"/>
         </w:rPr>
         <w:t xml:space="preserve"> + </w:t>
       </w:r>
@@ -11683,7 +11225,6 @@
           <w:sz w:val="28"/>
           <w:szCs w:val="28"/>
           <w:vertAlign w:val="subscript"/>
-          <w:lang w:val="en-US"/>
         </w:rPr>
         <w:t>24</w:t>
       </w:r>
@@ -11701,7 +11242,6 @@
           <w:sz w:val="28"/>
           <w:szCs w:val="28"/>
           <w:vertAlign w:val="subscript"/>
-          <w:lang w:val="en-US"/>
         </w:rPr>
         <w:t>4</w:t>
       </w:r>
@@ -11714,7 +11254,6 @@
           <w:sz w:val="28"/>
           <w:szCs w:val="28"/>
           <w:vertAlign w:val="subscript"/>
-          <w:lang w:val="en-US"/>
         </w:rPr>
       </w:pPr>
       <w:r>
@@ -11739,7 +11278,6 @@
           <w:rFonts w:ascii="Cambria Math" w:hAnsi="Cambria Math" w:cs="Times New Roman"/>
           <w:sz w:val="28"/>
           <w:szCs w:val="28"/>
-          <w:lang w:val="en-US"/>
         </w:rPr>
         <w:t xml:space="preserve"> = </w:t>
       </w:r>
@@ -11757,7 +11295,6 @@
           <w:sz w:val="28"/>
           <w:szCs w:val="28"/>
           <w:vertAlign w:val="subscript"/>
-          <w:lang w:val="en-US"/>
         </w:rPr>
         <w:t>31</w:t>
       </w:r>
@@ -11766,7 +11303,6 @@
           <w:rFonts w:ascii="Cambria Math" w:hAnsi="Cambria Math" w:cs="Cambria Math"/>
           <w:sz w:val="28"/>
           <w:szCs w:val="28"/>
-          <w:lang w:val="en-US"/>
         </w:rPr>
         <w:t xml:space="preserve"> </w:t>
       </w:r>
@@ -11784,7 +11320,6 @@
           <w:sz w:val="28"/>
           <w:szCs w:val="28"/>
           <w:vertAlign w:val="subscript"/>
-          <w:lang w:val="en-US"/>
         </w:rPr>
         <w:t>1</w:t>
       </w:r>
@@ -11793,7 +11328,6 @@
           <w:rFonts w:ascii="Cambria Math" w:hAnsi="Cambria Math" w:cs="Times New Roman"/>
           <w:sz w:val="28"/>
           <w:szCs w:val="28"/>
-          <w:lang w:val="en-US"/>
         </w:rPr>
         <w:t xml:space="preserve"> + </w:t>
       </w:r>
@@ -11811,7 +11345,6 @@
           <w:sz w:val="28"/>
           <w:szCs w:val="28"/>
           <w:vertAlign w:val="subscript"/>
-          <w:lang w:val="en-US"/>
         </w:rPr>
         <w:t>32</w:t>
       </w:r>
@@ -11820,7 +11353,6 @@
           <w:rFonts w:ascii="Cambria Math" w:hAnsi="Cambria Math" w:cs="Cambria Math"/>
           <w:sz w:val="28"/>
           <w:szCs w:val="28"/>
-          <w:lang w:val="en-US"/>
         </w:rPr>
         <w:t xml:space="preserve"> </w:t>
       </w:r>
@@ -11838,7 +11370,6 @@
           <w:sz w:val="28"/>
           <w:szCs w:val="28"/>
           <w:vertAlign w:val="subscript"/>
-          <w:lang w:val="en-US"/>
         </w:rPr>
         <w:t>2</w:t>
       </w:r>
@@ -11847,7 +11378,6 @@
           <w:rFonts w:ascii="Cambria Math" w:hAnsi="Cambria Math" w:cs="Times New Roman"/>
           <w:sz w:val="28"/>
           <w:szCs w:val="28"/>
-          <w:lang w:val="en-US"/>
         </w:rPr>
         <w:t xml:space="preserve"> + </w:t>
       </w:r>
@@ -11865,7 +11395,6 @@
           <w:sz w:val="28"/>
           <w:szCs w:val="28"/>
           <w:vertAlign w:val="subscript"/>
-          <w:lang w:val="en-US"/>
         </w:rPr>
         <w:t>33</w:t>
       </w:r>
@@ -11883,7 +11412,6 @@
           <w:sz w:val="28"/>
           <w:szCs w:val="28"/>
           <w:vertAlign w:val="subscript"/>
-          <w:lang w:val="en-US"/>
         </w:rPr>
         <w:t>3</w:t>
       </w:r>
@@ -11892,7 +11420,6 @@
           <w:rFonts w:ascii="Cambria Math" w:hAnsi="Cambria Math" w:cs="Times New Roman"/>
           <w:sz w:val="28"/>
           <w:szCs w:val="28"/>
-          <w:lang w:val="en-US"/>
         </w:rPr>
         <w:t xml:space="preserve"> + </w:t>
       </w:r>
@@ -11910,7 +11437,6 @@
           <w:sz w:val="28"/>
           <w:szCs w:val="28"/>
           <w:vertAlign w:val="subscript"/>
-          <w:lang w:val="en-US"/>
         </w:rPr>
         <w:t>34</w:t>
       </w:r>
@@ -11928,7 +11454,6 @@
           <w:sz w:val="28"/>
           <w:szCs w:val="28"/>
           <w:vertAlign w:val="subscript"/>
-          <w:lang w:val="en-US"/>
         </w:rPr>
         <w:t>4</w:t>
       </w:r>
@@ -11940,7 +11465,6 @@
           <w:rFonts w:ascii="Cambria Math" w:hAnsi="Cambria Math" w:cs="Times New Roman"/>
           <w:sz w:val="28"/>
           <w:szCs w:val="28"/>
-          <w:lang w:val="en-US"/>
         </w:rPr>
       </w:pPr>
     </w:p>
@@ -12007,7 +11531,6 @@
           <w:rFonts w:ascii="Times New Roman" w:eastAsiaTheme="minorEastAsia" w:hAnsi="Times New Roman" w:cs="Times New Roman"/>
           <w:sz w:val="28"/>
           <w:szCs w:val="28"/>
-          <w:lang w:val="en-US"/>
         </w:rPr>
         <w:t>4</w:t>
       </w:r>
@@ -12056,7 +11579,6 @@
           <w:rFonts w:ascii="Times New Roman" w:eastAsiaTheme="minorEastAsia" w:hAnsi="Times New Roman" w:cs="Times New Roman"/>
           <w:sz w:val="28"/>
           <w:szCs w:val="28"/>
-          <w:lang w:val="en-US"/>
         </w:rPr>
         <w:t>0</w:t>
       </w:r>
@@ -12127,7 +11649,6 @@
           <w:color w:val="000000"/>
           <w:sz w:val="28"/>
           <w:szCs w:val="28"/>
-          <w:lang w:val="en-US"/>
         </w:rPr>
         <w:t>53</w:t>
       </w:r>
@@ -12187,7 +11708,6 @@
           <w:rFonts w:ascii="Times New Roman" w:eastAsiaTheme="minorEastAsia" w:hAnsi="Times New Roman" w:cs="Times New Roman"/>
           <w:sz w:val="28"/>
           <w:szCs w:val="28"/>
-          <w:lang w:val="en-US"/>
         </w:rPr>
         <w:t>4</w:t>
       </w:r>
@@ -12222,9 +11742,6 @@
     <w:p>
       <w:pPr>
         <w:jc w:val="both"/>
-        <w:rPr>
-          <w:lang w:val="en-US"/>
-        </w:rPr>
       </w:pPr>
       <w:r>
         <w:rPr>
@@ -12296,7 +11813,6 @@
           <w:rFonts w:ascii="Times New Roman" w:eastAsiaTheme="minorEastAsia" w:hAnsi="Times New Roman" w:cs="Times New Roman"/>
           <w:sz w:val="28"/>
           <w:szCs w:val="28"/>
-          <w:lang w:val="en-US"/>
         </w:rPr>
         <w:t>4</w:t>
       </w:r>
@@ -12345,7 +11861,6 @@
           <w:rFonts w:ascii="Times New Roman" w:eastAsiaTheme="minorEastAsia" w:hAnsi="Times New Roman" w:cs="Times New Roman"/>
           <w:sz w:val="28"/>
           <w:szCs w:val="28"/>
-          <w:lang w:val="en-US"/>
         </w:rPr>
         <w:t>0</w:t>
       </w:r>
@@ -12416,7 +11931,6 @@
           <w:color w:val="000000"/>
           <w:sz w:val="28"/>
           <w:szCs w:val="28"/>
-          <w:lang w:val="en-US"/>
         </w:rPr>
         <w:t>53</w:t>
       </w:r>
@@ -12484,7 +11998,6 @@
           <w:rFonts w:ascii="Times New Roman" w:eastAsiaTheme="minorEastAsia" w:hAnsi="Times New Roman" w:cs="Times New Roman"/>
           <w:sz w:val="28"/>
           <w:szCs w:val="28"/>
-          <w:lang w:val="en-US"/>
         </w:rPr>
         <w:t>4</w:t>
       </w:r>
@@ -12587,7 +12100,6 @@
           <w:rFonts w:ascii="Times New Roman" w:eastAsiaTheme="minorEastAsia" w:hAnsi="Times New Roman" w:cs="Times New Roman"/>
           <w:sz w:val="28"/>
           <w:szCs w:val="28"/>
-          <w:lang w:val="en-US"/>
         </w:rPr>
         <w:t>4</w:t>
       </w:r>
@@ -12636,7 +12148,6 @@
           <w:rFonts w:ascii="Times New Roman" w:eastAsiaTheme="minorEastAsia" w:hAnsi="Times New Roman" w:cs="Times New Roman"/>
           <w:sz w:val="28"/>
           <w:szCs w:val="28"/>
-          <w:lang w:val="en-US"/>
         </w:rPr>
         <w:t>0</w:t>
       </w:r>
@@ -12707,7 +12218,6 @@
           <w:color w:val="000000"/>
           <w:sz w:val="28"/>
           <w:szCs w:val="28"/>
-          <w:lang w:val="en-US"/>
         </w:rPr>
         <w:t>53</w:t>
       </w:r>
@@ -12774,7 +12284,6 @@
           <w:rFonts w:ascii="Times New Roman" w:eastAsiaTheme="minorEastAsia" w:hAnsi="Times New Roman" w:cs="Times New Roman"/>
           <w:sz w:val="28"/>
           <w:szCs w:val="28"/>
-          <w:lang w:val="en-US"/>
         </w:rPr>
         <w:t>4</w:t>
       </w:r>
@@ -14162,37 +13671,15 @@
           <w:rFonts w:ascii="Courier New" w:hAnsi="Courier New" w:cs="Courier New"/>
           <w:sz w:val="20"/>
           <w:szCs w:val="20"/>
-          <w:lang w:val="en-US"/>
-        </w:rPr>
-      </w:pPr>
-      <w:r>
-        <w:rPr>
-          <w:rFonts w:ascii="Courier New" w:hAnsi="Courier New" w:cs="Courier New"/>
-          <w:sz w:val="20"/>
-          <w:szCs w:val="20"/>
-          <w:lang w:val="en-US"/>
-        </w:rPr>
-        <w:t xml:space="preserve"># </w:t>
-      </w:r>
-      <w:proofErr w:type="spellStart"/>
-      <w:r>
-        <w:rPr>
-          <w:rFonts w:ascii="Courier New" w:hAnsi="Courier New" w:cs="Courier New"/>
-          <w:sz w:val="20"/>
-          <w:szCs w:val="20"/>
-          <w:lang w:val="en-US"/>
-        </w:rPr>
-        <w:t>Данные</w:t>
-      </w:r>
-      <w:proofErr w:type="spellEnd"/>
-      <w:r>
-        <w:rPr>
-          <w:rFonts w:ascii="Courier New" w:hAnsi="Courier New" w:cs="Courier New"/>
-          <w:sz w:val="20"/>
-          <w:szCs w:val="20"/>
-          <w:lang w:val="en-US"/>
-        </w:rPr>
-        <w:t xml:space="preserve"> ОС</w:t>
+        </w:rPr>
+      </w:pPr>
+      <w:r>
+        <w:rPr>
+          <w:rFonts w:ascii="Courier New" w:hAnsi="Courier New" w:cs="Courier New"/>
+          <w:sz w:val="20"/>
+          <w:szCs w:val="20"/>
+        </w:rPr>
+        <w:t># Данные ОС</w:t>
       </w:r>
     </w:p>
     <w:p>
@@ -14203,17 +13690,757 @@
           <w:rFonts w:ascii="Courier New" w:hAnsi="Courier New" w:cs="Courier New"/>
           <w:sz w:val="20"/>
           <w:szCs w:val="20"/>
-          <w:lang w:val="en-US"/>
-        </w:rPr>
-      </w:pPr>
-      <w:r>
-        <w:rPr>
-          <w:rFonts w:ascii="Courier New" w:hAnsi="Courier New" w:cs="Courier New"/>
-          <w:sz w:val="20"/>
-          <w:szCs w:val="20"/>
-          <w:lang w:val="en-US"/>
-        </w:rPr>
-        <w:t xml:space="preserve">alternatives = </w:t>
+        </w:rPr>
+      </w:pPr>
+      <w:r>
+        <w:rPr>
+          <w:rFonts w:ascii="Courier New" w:hAnsi="Courier New" w:cs="Courier New"/>
+          <w:sz w:val="20"/>
+          <w:szCs w:val="20"/>
+          <w:lang w:val="en-US"/>
+        </w:rPr>
+        <w:t>alternatives</w:t>
+      </w:r>
+      <w:r>
+        <w:rPr>
+          <w:rFonts w:ascii="Courier New" w:hAnsi="Courier New" w:cs="Courier New"/>
+          <w:sz w:val="20"/>
+          <w:szCs w:val="20"/>
+        </w:rPr>
+        <w:t xml:space="preserve"> = </w:t>
+      </w:r>
+      <w:proofErr w:type="gramStart"/>
+      <w:r>
+        <w:rPr>
+          <w:rFonts w:ascii="Courier New" w:hAnsi="Courier New" w:cs="Courier New"/>
+          <w:sz w:val="20"/>
+          <w:szCs w:val="20"/>
+          <w:lang w:val="en-US"/>
+        </w:rPr>
+        <w:t>np</w:t>
+      </w:r>
+      <w:r>
+        <w:rPr>
+          <w:rFonts w:ascii="Courier New" w:hAnsi="Courier New" w:cs="Courier New"/>
+          <w:sz w:val="20"/>
+          <w:szCs w:val="20"/>
+        </w:rPr>
+        <w:t>.</w:t>
+      </w:r>
+      <w:r>
+        <w:rPr>
+          <w:rFonts w:ascii="Courier New" w:hAnsi="Courier New" w:cs="Courier New"/>
+          <w:sz w:val="20"/>
+          <w:szCs w:val="20"/>
+          <w:lang w:val="en-US"/>
+        </w:rPr>
+        <w:t>array</w:t>
+      </w:r>
+      <w:proofErr w:type="gramEnd"/>
+      <w:r>
+        <w:rPr>
+          <w:rFonts w:ascii="Courier New" w:hAnsi="Courier New" w:cs="Courier New"/>
+          <w:sz w:val="20"/>
+          <w:szCs w:val="20"/>
+        </w:rPr>
+        <w:t>([</w:t>
+      </w:r>
+    </w:p>
+    <w:p>
+      <w:pPr>
+        <w:spacing w:line="240" w:lineRule="auto"/>
+        <w:ind w:firstLine="708"/>
+        <w:rPr>
+          <w:rFonts w:ascii="Courier New" w:hAnsi="Courier New" w:cs="Courier New"/>
+          <w:sz w:val="20"/>
+          <w:szCs w:val="20"/>
+        </w:rPr>
+      </w:pPr>
+      <w:r>
+        <w:rPr>
+          <w:rFonts w:ascii="Courier New" w:hAnsi="Courier New" w:cs="Courier New"/>
+          <w:sz w:val="20"/>
+          <w:szCs w:val="20"/>
+        </w:rPr>
+        <w:t xml:space="preserve">    </w:t>
+      </w:r>
+      <w:r>
+        <w:rPr>
+          <w:rFonts w:ascii="Courier New" w:hAnsi="Courier New" w:cs="Courier New"/>
+          <w:sz w:val="20"/>
+          <w:szCs w:val="20"/>
+        </w:rPr>
+        <w:t>[5, 7, 5, 16</w:t>
+      </w:r>
+      <w:proofErr w:type="gramStart"/>
+      <w:r>
+        <w:rPr>
+          <w:rFonts w:ascii="Courier New" w:hAnsi="Courier New" w:cs="Courier New"/>
+          <w:sz w:val="20"/>
+          <w:szCs w:val="20"/>
+        </w:rPr>
+        <w:t>],  #</w:t>
+      </w:r>
+      <w:proofErr w:type="gramEnd"/>
+      <w:r>
+        <w:rPr>
+          <w:rFonts w:ascii="Courier New" w:hAnsi="Courier New" w:cs="Courier New"/>
+          <w:sz w:val="20"/>
+          <w:szCs w:val="20"/>
+        </w:rPr>
+        <w:t xml:space="preserve"> Оборудование </w:t>
+      </w:r>
+      <w:r>
+        <w:rPr>
+          <w:rFonts w:ascii="Courier New" w:hAnsi="Courier New" w:cs="Courier New"/>
+          <w:sz w:val="20"/>
+          <w:szCs w:val="20"/>
+          <w:lang w:val="en-US"/>
+        </w:rPr>
+        <w:t>A</w:t>
+      </w:r>
+    </w:p>
+    <w:p>
+      <w:pPr>
+        <w:spacing w:line="240" w:lineRule="auto"/>
+        <w:ind w:firstLine="708"/>
+        <w:rPr>
+          <w:rFonts w:ascii="Courier New" w:hAnsi="Courier New" w:cs="Courier New"/>
+          <w:sz w:val="20"/>
+          <w:szCs w:val="20"/>
+        </w:rPr>
+      </w:pPr>
+      <w:r>
+        <w:rPr>
+          <w:rFonts w:ascii="Courier New" w:hAnsi="Courier New" w:cs="Courier New"/>
+          <w:sz w:val="20"/>
+          <w:szCs w:val="20"/>
+        </w:rPr>
+        <w:t xml:space="preserve">    [7, 8, 5, 32</w:t>
+      </w:r>
+      <w:proofErr w:type="gramStart"/>
+      <w:r>
+        <w:rPr>
+          <w:rFonts w:ascii="Courier New" w:hAnsi="Courier New" w:cs="Courier New"/>
+          <w:sz w:val="20"/>
+          <w:szCs w:val="20"/>
+        </w:rPr>
+        <w:t xml:space="preserve">],   </w:t>
+      </w:r>
+      <w:proofErr w:type="gramEnd"/>
+      <w:r>
+        <w:rPr>
+          <w:rFonts w:ascii="Courier New" w:hAnsi="Courier New" w:cs="Courier New"/>
+          <w:sz w:val="20"/>
+          <w:szCs w:val="20"/>
+        </w:rPr>
+        <w:t xml:space="preserve"># Оборудование </w:t>
+      </w:r>
+      <w:r>
+        <w:rPr>
+          <w:rFonts w:ascii="Courier New" w:hAnsi="Courier New" w:cs="Courier New"/>
+          <w:sz w:val="20"/>
+          <w:szCs w:val="20"/>
+          <w:lang w:val="en-US"/>
+        </w:rPr>
+        <w:t>B</w:t>
+      </w:r>
+    </w:p>
+    <w:p>
+      <w:pPr>
+        <w:spacing w:line="240" w:lineRule="auto"/>
+        <w:ind w:firstLine="708"/>
+        <w:rPr>
+          <w:rFonts w:ascii="Courier New" w:hAnsi="Courier New" w:cs="Courier New"/>
+          <w:sz w:val="20"/>
+          <w:szCs w:val="20"/>
+        </w:rPr>
+      </w:pPr>
+      <w:r>
+        <w:rPr>
+          <w:rFonts w:ascii="Courier New" w:hAnsi="Courier New" w:cs="Courier New"/>
+          <w:sz w:val="20"/>
+          <w:szCs w:val="20"/>
+        </w:rPr>
+        <w:t xml:space="preserve">    [5, 6, 9, 64]    # Оборудование </w:t>
+      </w:r>
+      <w:r>
+        <w:rPr>
+          <w:rFonts w:ascii="Courier New" w:hAnsi="Courier New" w:cs="Courier New"/>
+          <w:sz w:val="20"/>
+          <w:szCs w:val="20"/>
+          <w:lang w:val="en-US"/>
+        </w:rPr>
+        <w:t>C</w:t>
+      </w:r>
+    </w:p>
+    <w:p>
+      <w:pPr>
+        <w:spacing w:line="240" w:lineRule="auto"/>
+        <w:ind w:firstLine="708"/>
+        <w:rPr>
+          <w:rFonts w:ascii="Courier New" w:hAnsi="Courier New" w:cs="Courier New"/>
+          <w:sz w:val="20"/>
+          <w:szCs w:val="20"/>
+        </w:rPr>
+      </w:pPr>
+      <w:r>
+        <w:rPr>
+          <w:rFonts w:ascii="Courier New" w:hAnsi="Courier New" w:cs="Courier New"/>
+          <w:sz w:val="20"/>
+          <w:szCs w:val="20"/>
+        </w:rPr>
+        <w:t>])</w:t>
+      </w:r>
+    </w:p>
+    <w:p>
+      <w:pPr>
+        <w:spacing w:line="240" w:lineRule="auto"/>
+        <w:ind w:firstLine="708"/>
+        <w:rPr>
+          <w:rFonts w:ascii="Courier New" w:hAnsi="Courier New" w:cs="Courier New"/>
+          <w:sz w:val="20"/>
+          <w:szCs w:val="20"/>
+        </w:rPr>
+      </w:pPr>
+    </w:p>
+    <w:p>
+      <w:pPr>
+        <w:spacing w:line="240" w:lineRule="auto"/>
+        <w:ind w:firstLine="708"/>
+        <w:rPr>
+          <w:rFonts w:ascii="Courier New" w:hAnsi="Courier New" w:cs="Courier New"/>
+          <w:sz w:val="20"/>
+          <w:szCs w:val="20"/>
+        </w:rPr>
+      </w:pPr>
+      <w:r>
+        <w:rPr>
+          <w:rFonts w:ascii="Courier New" w:hAnsi="Courier New" w:cs="Courier New"/>
+          <w:sz w:val="20"/>
+          <w:szCs w:val="20"/>
+        </w:rPr>
+        <w:t># Составление матриц попарных сравнений для альтернатив</w:t>
+      </w:r>
+    </w:p>
+    <w:p>
+      <w:pPr>
+        <w:spacing w:line="240" w:lineRule="auto"/>
+        <w:ind w:firstLine="708"/>
+        <w:rPr>
+          <w:rFonts w:ascii="Courier New" w:hAnsi="Courier New" w:cs="Courier New"/>
+          <w:sz w:val="20"/>
+          <w:szCs w:val="20"/>
+        </w:rPr>
+      </w:pPr>
+      <w:r>
+        <w:rPr>
+          <w:rFonts w:ascii="Courier New" w:hAnsi="Courier New" w:cs="Courier New"/>
+          <w:sz w:val="20"/>
+          <w:szCs w:val="20"/>
+          <w:lang w:val="en-US"/>
+        </w:rPr>
+        <w:t>criteria</w:t>
+      </w:r>
+      <w:r>
+        <w:rPr>
+          <w:rFonts w:ascii="Courier New" w:hAnsi="Courier New" w:cs="Courier New"/>
+          <w:sz w:val="20"/>
+          <w:szCs w:val="20"/>
+        </w:rPr>
+        <w:t xml:space="preserve"> = ["Стоимость", "Интерфейс", "Надежность", "Разрядность"]</w:t>
+      </w:r>
+    </w:p>
+    <w:p>
+      <w:pPr>
+        <w:spacing w:line="240" w:lineRule="auto"/>
+        <w:ind w:firstLine="708"/>
+        <w:rPr>
+          <w:rFonts w:ascii="Courier New" w:hAnsi="Courier New" w:cs="Courier New"/>
+          <w:sz w:val="20"/>
+          <w:szCs w:val="20"/>
+          <w:lang w:val="en-US"/>
+        </w:rPr>
+      </w:pPr>
+      <w:r>
+        <w:rPr>
+          <w:rFonts w:ascii="Courier New" w:hAnsi="Courier New" w:cs="Courier New"/>
+          <w:sz w:val="20"/>
+          <w:szCs w:val="20"/>
+          <w:lang w:val="en-US"/>
+        </w:rPr>
+        <w:t>matrices = {criteria[</w:t>
+      </w:r>
+      <w:proofErr w:type="spellStart"/>
+      <w:r>
+        <w:rPr>
+          <w:rFonts w:ascii="Courier New" w:hAnsi="Courier New" w:cs="Courier New"/>
+          <w:sz w:val="20"/>
+          <w:szCs w:val="20"/>
+          <w:lang w:val="en-US"/>
+        </w:rPr>
+        <w:t>i</w:t>
+      </w:r>
+      <w:proofErr w:type="spellEnd"/>
+      <w:r>
+        <w:rPr>
+          <w:rFonts w:ascii="Courier New" w:hAnsi="Courier New" w:cs="Courier New"/>
+          <w:sz w:val="20"/>
+          <w:szCs w:val="20"/>
+          <w:lang w:val="en-US"/>
+        </w:rPr>
+        <w:t xml:space="preserve">]: </w:t>
+      </w:r>
+      <w:proofErr w:type="spellStart"/>
+      <w:r>
+        <w:rPr>
+          <w:rFonts w:ascii="Courier New" w:hAnsi="Courier New" w:cs="Courier New"/>
+          <w:sz w:val="20"/>
+          <w:szCs w:val="20"/>
+          <w:lang w:val="en-US"/>
+        </w:rPr>
+        <w:t>create_comparison_</w:t>
+      </w:r>
+      <w:proofErr w:type="gramStart"/>
+      <w:r>
+        <w:rPr>
+          <w:rFonts w:ascii="Courier New" w:hAnsi="Courier New" w:cs="Courier New"/>
+          <w:sz w:val="20"/>
+          <w:szCs w:val="20"/>
+          <w:lang w:val="en-US"/>
+        </w:rPr>
+        <w:t>matrix</w:t>
+      </w:r>
+      <w:proofErr w:type="spellEnd"/>
+      <w:r>
+        <w:rPr>
+          <w:rFonts w:ascii="Courier New" w:hAnsi="Courier New" w:cs="Courier New"/>
+          <w:sz w:val="20"/>
+          <w:szCs w:val="20"/>
+          <w:lang w:val="en-US"/>
+        </w:rPr>
+        <w:t>(</w:t>
+      </w:r>
+      <w:proofErr w:type="gramEnd"/>
+      <w:r>
+        <w:rPr>
+          <w:rFonts w:ascii="Courier New" w:hAnsi="Courier New" w:cs="Courier New"/>
+          <w:sz w:val="20"/>
+          <w:szCs w:val="20"/>
+          <w:lang w:val="en-US"/>
+        </w:rPr>
+        <w:t xml:space="preserve">alternatives[:, </w:t>
+      </w:r>
+      <w:proofErr w:type="spellStart"/>
+      <w:r>
+        <w:rPr>
+          <w:rFonts w:ascii="Courier New" w:hAnsi="Courier New" w:cs="Courier New"/>
+          <w:sz w:val="20"/>
+          <w:szCs w:val="20"/>
+          <w:lang w:val="en-US"/>
+        </w:rPr>
+        <w:t>i</w:t>
+      </w:r>
+      <w:proofErr w:type="spellEnd"/>
+      <w:r>
+        <w:rPr>
+          <w:rFonts w:ascii="Courier New" w:hAnsi="Courier New" w:cs="Courier New"/>
+          <w:sz w:val="20"/>
+          <w:szCs w:val="20"/>
+          <w:lang w:val="en-US"/>
+        </w:rPr>
+        <w:t xml:space="preserve">]) for </w:t>
+      </w:r>
+      <w:proofErr w:type="spellStart"/>
+      <w:r>
+        <w:rPr>
+          <w:rFonts w:ascii="Courier New" w:hAnsi="Courier New" w:cs="Courier New"/>
+          <w:sz w:val="20"/>
+          <w:szCs w:val="20"/>
+          <w:lang w:val="en-US"/>
+        </w:rPr>
+        <w:t>i</w:t>
+      </w:r>
+      <w:proofErr w:type="spellEnd"/>
+      <w:r>
+        <w:rPr>
+          <w:rFonts w:ascii="Courier New" w:hAnsi="Courier New" w:cs="Courier New"/>
+          <w:sz w:val="20"/>
+          <w:szCs w:val="20"/>
+          <w:lang w:val="en-US"/>
+        </w:rPr>
+        <w:t xml:space="preserve"> in range(</w:t>
+      </w:r>
+      <w:proofErr w:type="spellStart"/>
+      <w:r>
+        <w:rPr>
+          <w:rFonts w:ascii="Courier New" w:hAnsi="Courier New" w:cs="Courier New"/>
+          <w:sz w:val="20"/>
+          <w:szCs w:val="20"/>
+          <w:lang w:val="en-US"/>
+        </w:rPr>
+        <w:t>alternatives.shape</w:t>
+      </w:r>
+      <w:proofErr w:type="spellEnd"/>
+      <w:r>
+        <w:rPr>
+          <w:rFonts w:ascii="Courier New" w:hAnsi="Courier New" w:cs="Courier New"/>
+          <w:sz w:val="20"/>
+          <w:szCs w:val="20"/>
+          <w:lang w:val="en-US"/>
+        </w:rPr>
+        <w:t>[1])}</w:t>
+      </w:r>
+    </w:p>
+    <w:p>
+      <w:pPr>
+        <w:spacing w:line="240" w:lineRule="auto"/>
+        <w:ind w:firstLine="708"/>
+        <w:rPr>
+          <w:rFonts w:ascii="Courier New" w:hAnsi="Courier New" w:cs="Courier New"/>
+          <w:sz w:val="20"/>
+          <w:szCs w:val="20"/>
+          <w:lang w:val="en-US"/>
+        </w:rPr>
+      </w:pPr>
+    </w:p>
+    <w:p>
+      <w:pPr>
+        <w:spacing w:line="240" w:lineRule="auto"/>
+        <w:ind w:firstLine="708"/>
+        <w:rPr>
+          <w:rFonts w:ascii="Courier New" w:hAnsi="Courier New" w:cs="Courier New"/>
+          <w:sz w:val="20"/>
+          <w:szCs w:val="20"/>
+          <w:lang w:val="en-US"/>
+        </w:rPr>
+      </w:pPr>
+      <w:r>
+        <w:rPr>
+          <w:rFonts w:ascii="Courier New" w:hAnsi="Courier New" w:cs="Courier New"/>
+          <w:sz w:val="20"/>
+          <w:szCs w:val="20"/>
+          <w:lang w:val="en-US"/>
+        </w:rPr>
+        <w:t xml:space="preserve"># </w:t>
+      </w:r>
+      <w:proofErr w:type="spellStart"/>
+      <w:r>
+        <w:rPr>
+          <w:rFonts w:ascii="Courier New" w:hAnsi="Courier New" w:cs="Courier New"/>
+          <w:sz w:val="20"/>
+          <w:szCs w:val="20"/>
+          <w:lang w:val="en-US"/>
+        </w:rPr>
+        <w:t>Вычисление</w:t>
+      </w:r>
+      <w:proofErr w:type="spellEnd"/>
+      <w:r>
+        <w:rPr>
+          <w:rFonts w:ascii="Courier New" w:hAnsi="Courier New" w:cs="Courier New"/>
+          <w:sz w:val="20"/>
+          <w:szCs w:val="20"/>
+          <w:lang w:val="en-US"/>
+        </w:rPr>
+        <w:t xml:space="preserve"> </w:t>
+      </w:r>
+      <w:proofErr w:type="spellStart"/>
+      <w:r>
+        <w:rPr>
+          <w:rFonts w:ascii="Courier New" w:hAnsi="Courier New" w:cs="Courier New"/>
+          <w:sz w:val="20"/>
+          <w:szCs w:val="20"/>
+          <w:lang w:val="en-US"/>
+        </w:rPr>
+        <w:t>приоритетов</w:t>
+      </w:r>
+      <w:proofErr w:type="spellEnd"/>
+      <w:r>
+        <w:rPr>
+          <w:rFonts w:ascii="Courier New" w:hAnsi="Courier New" w:cs="Courier New"/>
+          <w:sz w:val="20"/>
+          <w:szCs w:val="20"/>
+          <w:lang w:val="en-US"/>
+        </w:rPr>
+        <w:t xml:space="preserve"> </w:t>
+      </w:r>
+      <w:proofErr w:type="spellStart"/>
+      <w:r>
+        <w:rPr>
+          <w:rFonts w:ascii="Courier New" w:hAnsi="Courier New" w:cs="Courier New"/>
+          <w:sz w:val="20"/>
+          <w:szCs w:val="20"/>
+          <w:lang w:val="en-US"/>
+        </w:rPr>
+        <w:t>для</w:t>
+      </w:r>
+      <w:proofErr w:type="spellEnd"/>
+      <w:r>
+        <w:rPr>
+          <w:rFonts w:ascii="Courier New" w:hAnsi="Courier New" w:cs="Courier New"/>
+          <w:sz w:val="20"/>
+          <w:szCs w:val="20"/>
+          <w:lang w:val="en-US"/>
+        </w:rPr>
+        <w:t xml:space="preserve"> </w:t>
+      </w:r>
+      <w:proofErr w:type="spellStart"/>
+      <w:r>
+        <w:rPr>
+          <w:rFonts w:ascii="Courier New" w:hAnsi="Courier New" w:cs="Courier New"/>
+          <w:sz w:val="20"/>
+          <w:szCs w:val="20"/>
+          <w:lang w:val="en-US"/>
+        </w:rPr>
+        <w:t>каждой</w:t>
+      </w:r>
+      <w:proofErr w:type="spellEnd"/>
+      <w:r>
+        <w:rPr>
+          <w:rFonts w:ascii="Courier New" w:hAnsi="Courier New" w:cs="Courier New"/>
+          <w:sz w:val="20"/>
+          <w:szCs w:val="20"/>
+          <w:lang w:val="en-US"/>
+        </w:rPr>
+        <w:t xml:space="preserve"> </w:t>
+      </w:r>
+      <w:proofErr w:type="spellStart"/>
+      <w:r>
+        <w:rPr>
+          <w:rFonts w:ascii="Courier New" w:hAnsi="Courier New" w:cs="Courier New"/>
+          <w:sz w:val="20"/>
+          <w:szCs w:val="20"/>
+          <w:lang w:val="en-US"/>
+        </w:rPr>
+        <w:t>альтернативы</w:t>
+      </w:r>
+      <w:proofErr w:type="spellEnd"/>
+    </w:p>
+    <w:p>
+      <w:pPr>
+        <w:spacing w:line="240" w:lineRule="auto"/>
+        <w:ind w:firstLine="708"/>
+        <w:rPr>
+          <w:rFonts w:ascii="Courier New" w:hAnsi="Courier New" w:cs="Courier New"/>
+          <w:sz w:val="20"/>
+          <w:szCs w:val="20"/>
+          <w:lang w:val="en-US"/>
+        </w:rPr>
+      </w:pPr>
+      <w:proofErr w:type="spellStart"/>
+      <w:r>
+        <w:rPr>
+          <w:rFonts w:ascii="Courier New" w:hAnsi="Courier New" w:cs="Courier New"/>
+          <w:sz w:val="20"/>
+          <w:szCs w:val="20"/>
+          <w:lang w:val="en-US"/>
+        </w:rPr>
+        <w:t>alternative_priorities</w:t>
+      </w:r>
+      <w:proofErr w:type="spellEnd"/>
+      <w:r>
+        <w:rPr>
+          <w:rFonts w:ascii="Courier New" w:hAnsi="Courier New" w:cs="Courier New"/>
+          <w:sz w:val="20"/>
+          <w:szCs w:val="20"/>
+          <w:lang w:val="en-US"/>
+        </w:rPr>
+        <w:t xml:space="preserve"> = </w:t>
+      </w:r>
+      <w:proofErr w:type="spellStart"/>
+      <w:r>
+        <w:rPr>
+          <w:rFonts w:ascii="Courier New" w:hAnsi="Courier New" w:cs="Courier New"/>
+          <w:sz w:val="20"/>
+          <w:szCs w:val="20"/>
+          <w:lang w:val="en-US"/>
+        </w:rPr>
+        <w:t>calculate_alternative_priorities</w:t>
+      </w:r>
+      <w:proofErr w:type="spellEnd"/>
+      <w:r>
+        <w:rPr>
+          <w:rFonts w:ascii="Courier New" w:hAnsi="Courier New" w:cs="Courier New"/>
+          <w:sz w:val="20"/>
+          <w:szCs w:val="20"/>
+          <w:lang w:val="en-US"/>
+        </w:rPr>
+        <w:t>(matrices)</w:t>
+      </w:r>
+    </w:p>
+    <w:p>
+      <w:pPr>
+        <w:spacing w:line="240" w:lineRule="auto"/>
+        <w:ind w:firstLine="708"/>
+        <w:rPr>
+          <w:rFonts w:ascii="Courier New" w:hAnsi="Courier New" w:cs="Courier New"/>
+          <w:sz w:val="20"/>
+          <w:szCs w:val="20"/>
+          <w:lang w:val="en-US"/>
+        </w:rPr>
+      </w:pPr>
+    </w:p>
+    <w:p>
+      <w:pPr>
+        <w:spacing w:line="240" w:lineRule="auto"/>
+        <w:ind w:firstLine="708"/>
+        <w:rPr>
+          <w:rFonts w:ascii="Courier New" w:hAnsi="Courier New" w:cs="Courier New"/>
+          <w:sz w:val="20"/>
+          <w:szCs w:val="20"/>
+        </w:rPr>
+      </w:pPr>
+      <w:r>
+        <w:rPr>
+          <w:rFonts w:ascii="Courier New" w:hAnsi="Courier New" w:cs="Courier New"/>
+          <w:sz w:val="20"/>
+          <w:szCs w:val="20"/>
+        </w:rPr>
+        <w:t># Вектор приоритетов для критериев уровня 2</w:t>
+      </w:r>
+    </w:p>
+    <w:p>
+      <w:pPr>
+        <w:spacing w:line="240" w:lineRule="auto"/>
+        <w:ind w:firstLine="708"/>
+        <w:rPr>
+          <w:rFonts w:ascii="Courier New" w:hAnsi="Courier New" w:cs="Courier New"/>
+          <w:sz w:val="20"/>
+          <w:szCs w:val="20"/>
+        </w:rPr>
+      </w:pPr>
+      <w:r>
+        <w:rPr>
+          <w:rFonts w:ascii="Courier New" w:hAnsi="Courier New" w:cs="Courier New"/>
+          <w:sz w:val="20"/>
+          <w:szCs w:val="20"/>
+          <w:lang w:val="en-US"/>
+        </w:rPr>
+        <w:t>criteria</w:t>
+      </w:r>
+      <w:r>
+        <w:rPr>
+          <w:rFonts w:ascii="Courier New" w:hAnsi="Courier New" w:cs="Courier New"/>
+          <w:sz w:val="20"/>
+          <w:szCs w:val="20"/>
+        </w:rPr>
+        <w:t>_</w:t>
+      </w:r>
+      <w:r>
+        <w:rPr>
+          <w:rFonts w:ascii="Courier New" w:hAnsi="Courier New" w:cs="Courier New"/>
+          <w:sz w:val="20"/>
+          <w:szCs w:val="20"/>
+          <w:lang w:val="en-US"/>
+        </w:rPr>
+        <w:t>priorities</w:t>
+      </w:r>
+      <w:r>
+        <w:rPr>
+          <w:rFonts w:ascii="Courier New" w:hAnsi="Courier New" w:cs="Courier New"/>
+          <w:sz w:val="20"/>
+          <w:szCs w:val="20"/>
+        </w:rPr>
+        <w:t xml:space="preserve"> = </w:t>
+      </w:r>
+      <w:proofErr w:type="gramStart"/>
+      <w:r>
+        <w:rPr>
+          <w:rFonts w:ascii="Courier New" w:hAnsi="Courier New" w:cs="Courier New"/>
+          <w:sz w:val="20"/>
+          <w:szCs w:val="20"/>
+          <w:lang w:val="en-US"/>
+        </w:rPr>
+        <w:t>np</w:t>
+      </w:r>
+      <w:r>
+        <w:rPr>
+          <w:rFonts w:ascii="Courier New" w:hAnsi="Courier New" w:cs="Courier New"/>
+          <w:sz w:val="20"/>
+          <w:szCs w:val="20"/>
+        </w:rPr>
+        <w:t>.</w:t>
+      </w:r>
+      <w:r>
+        <w:rPr>
+          <w:rFonts w:ascii="Courier New" w:hAnsi="Courier New" w:cs="Courier New"/>
+          <w:sz w:val="20"/>
+          <w:szCs w:val="20"/>
+          <w:lang w:val="en-US"/>
+        </w:rPr>
+        <w:t>array</w:t>
+      </w:r>
+      <w:proofErr w:type="gramEnd"/>
+      <w:r>
+        <w:rPr>
+          <w:rFonts w:ascii="Courier New" w:hAnsi="Courier New" w:cs="Courier New"/>
+          <w:sz w:val="20"/>
+          <w:szCs w:val="20"/>
+        </w:rPr>
+        <w:t>([0.24, 0.09, 0.53, 0.14])</w:t>
+      </w:r>
+    </w:p>
+    <w:p>
+      <w:pPr>
+        <w:spacing w:line="240" w:lineRule="auto"/>
+        <w:ind w:firstLine="708"/>
+        <w:rPr>
+          <w:rFonts w:ascii="Courier New" w:hAnsi="Courier New" w:cs="Courier New"/>
+          <w:sz w:val="20"/>
+          <w:szCs w:val="20"/>
+        </w:rPr>
+      </w:pPr>
+    </w:p>
+    <w:p>
+      <w:pPr>
+        <w:spacing w:line="240" w:lineRule="auto"/>
+        <w:ind w:firstLine="708"/>
+        <w:rPr>
+          <w:rFonts w:ascii="Courier New" w:hAnsi="Courier New" w:cs="Courier New"/>
+          <w:sz w:val="20"/>
+          <w:szCs w:val="20"/>
+        </w:rPr>
+      </w:pPr>
+      <w:r>
+        <w:rPr>
+          <w:rFonts w:ascii="Courier New" w:hAnsi="Courier New" w:cs="Courier New"/>
+          <w:sz w:val="20"/>
+          <w:szCs w:val="20"/>
+        </w:rPr>
+        <w:t># Вектор приоритетов для альтернатив уровня 3</w:t>
+      </w:r>
+    </w:p>
+    <w:p>
+      <w:pPr>
+        <w:spacing w:line="240" w:lineRule="auto"/>
+        <w:ind w:firstLine="708"/>
+        <w:rPr>
+          <w:rFonts w:ascii="Courier New" w:hAnsi="Courier New" w:cs="Courier New"/>
+          <w:sz w:val="20"/>
+          <w:szCs w:val="20"/>
+          <w:lang w:val="en-US"/>
+        </w:rPr>
+      </w:pPr>
+      <w:proofErr w:type="spellStart"/>
+      <w:r>
+        <w:rPr>
+          <w:rFonts w:ascii="Courier New" w:hAnsi="Courier New" w:cs="Courier New"/>
+          <w:sz w:val="20"/>
+          <w:szCs w:val="20"/>
+          <w:lang w:val="en-US"/>
+        </w:rPr>
+        <w:lastRenderedPageBreak/>
+        <w:t>alternative_matrix</w:t>
+      </w:r>
+      <w:proofErr w:type="spellEnd"/>
+      <w:r>
+        <w:rPr>
+          <w:rFonts w:ascii="Courier New" w:hAnsi="Courier New" w:cs="Courier New"/>
+          <w:sz w:val="20"/>
+          <w:szCs w:val="20"/>
+          <w:lang w:val="en-US"/>
+        </w:rPr>
+        <w:t xml:space="preserve"> = </w:t>
       </w:r>
       <w:proofErr w:type="spellStart"/>
       <w:proofErr w:type="gramStart"/>
@@ -14237,6 +14464,26 @@
         </w:rPr>
         <w:t>([</w:t>
       </w:r>
+      <w:proofErr w:type="spellStart"/>
+      <w:r>
+        <w:rPr>
+          <w:rFonts w:ascii="Courier New" w:hAnsi="Courier New" w:cs="Courier New"/>
+          <w:sz w:val="20"/>
+          <w:szCs w:val="20"/>
+          <w:lang w:val="en-US"/>
+        </w:rPr>
+        <w:t>alternative_priorities</w:t>
+      </w:r>
+      <w:proofErr w:type="spellEnd"/>
+      <w:r>
+        <w:rPr>
+          <w:rFonts w:ascii="Courier New" w:hAnsi="Courier New" w:cs="Courier New"/>
+          <w:sz w:val="20"/>
+          <w:szCs w:val="20"/>
+          <w:lang w:val="en-US"/>
+        </w:rPr>
+        <w:t>[criterion] for criterion in criteria]).T</w:t>
+      </w:r>
     </w:p>
     <w:p>
       <w:pPr>
@@ -14246,52 +14493,9 @@
           <w:rFonts w:ascii="Courier New" w:hAnsi="Courier New" w:cs="Courier New"/>
           <w:sz w:val="20"/>
           <w:szCs w:val="20"/>
-        </w:rPr>
-      </w:pPr>
-      <w:r>
-        <w:rPr>
-          <w:rFonts w:ascii="Courier New" w:hAnsi="Courier New" w:cs="Courier New"/>
-          <w:sz w:val="20"/>
-          <w:szCs w:val="20"/>
-          <w:lang w:val="en-US"/>
-        </w:rPr>
-        <w:t xml:space="preserve">    </w:t>
-      </w:r>
-      <w:r>
-        <w:rPr>
-          <w:rFonts w:ascii="Courier New" w:hAnsi="Courier New" w:cs="Courier New"/>
-          <w:sz w:val="20"/>
-          <w:szCs w:val="20"/>
-        </w:rPr>
-        <w:t>[5, 7, 5, 16</w:t>
-      </w:r>
-      <w:proofErr w:type="gramStart"/>
-      <w:r>
-        <w:rPr>
-          <w:rFonts w:ascii="Courier New" w:hAnsi="Courier New" w:cs="Courier New"/>
-          <w:sz w:val="20"/>
-          <w:szCs w:val="20"/>
-        </w:rPr>
-        <w:t>],  #</w:t>
-      </w:r>
-      <w:proofErr w:type="gramEnd"/>
-      <w:r>
-        <w:rPr>
-          <w:rFonts w:ascii="Courier New" w:hAnsi="Courier New" w:cs="Courier New"/>
-          <w:sz w:val="20"/>
-          <w:szCs w:val="20"/>
-        </w:rPr>
-        <w:t xml:space="preserve"> Оборудование </w:t>
-      </w:r>
-      <w:r>
-        <w:rPr>
-          <w:rFonts w:ascii="Courier New" w:hAnsi="Courier New" w:cs="Courier New"/>
-          <w:sz w:val="20"/>
-          <w:szCs w:val="20"/>
-          <w:lang w:val="en-US"/>
-        </w:rPr>
-        <w:t>A</w:t>
-      </w:r>
+          <w:lang w:val="en-US"/>
+        </w:rPr>
+      </w:pPr>
     </w:p>
     <w:p>
       <w:pPr>
@@ -14301,43 +14505,109 @@
           <w:rFonts w:ascii="Courier New" w:hAnsi="Courier New" w:cs="Courier New"/>
           <w:sz w:val="20"/>
           <w:szCs w:val="20"/>
-        </w:rPr>
-      </w:pPr>
-      <w:r>
-        <w:rPr>
-          <w:rFonts w:ascii="Courier New" w:hAnsi="Courier New" w:cs="Courier New"/>
-          <w:sz w:val="20"/>
-          <w:szCs w:val="20"/>
-        </w:rPr>
-        <w:t xml:space="preserve">    [7, 8, 5, 32</w:t>
-      </w:r>
-      <w:proofErr w:type="gramStart"/>
-      <w:r>
-        <w:rPr>
-          <w:rFonts w:ascii="Courier New" w:hAnsi="Courier New" w:cs="Courier New"/>
-          <w:sz w:val="20"/>
-          <w:szCs w:val="20"/>
-        </w:rPr>
-        <w:t xml:space="preserve">],   </w:t>
-      </w:r>
-      <w:proofErr w:type="gramEnd"/>
-      <w:r>
-        <w:rPr>
-          <w:rFonts w:ascii="Courier New" w:hAnsi="Courier New" w:cs="Courier New"/>
-          <w:sz w:val="20"/>
-          <w:szCs w:val="20"/>
-        </w:rPr>
-        <w:t xml:space="preserve"># Оборудование </w:t>
-      </w:r>
-      <w:r>
-        <w:rPr>
-          <w:rFonts w:ascii="Courier New" w:hAnsi="Courier New" w:cs="Courier New"/>
-          <w:sz w:val="20"/>
-          <w:szCs w:val="20"/>
-          <w:lang w:val="en-US"/>
-        </w:rPr>
-        <w:t>B</w:t>
-      </w:r>
+          <w:lang w:val="en-US"/>
+        </w:rPr>
+      </w:pPr>
+      <w:r>
+        <w:rPr>
+          <w:rFonts w:ascii="Courier New" w:hAnsi="Courier New" w:cs="Courier New"/>
+          <w:sz w:val="20"/>
+          <w:szCs w:val="20"/>
+          <w:lang w:val="en-US"/>
+        </w:rPr>
+        <w:t xml:space="preserve"># </w:t>
+      </w:r>
+      <w:proofErr w:type="spellStart"/>
+      <w:r>
+        <w:rPr>
+          <w:rFonts w:ascii="Courier New" w:hAnsi="Courier New" w:cs="Courier New"/>
+          <w:sz w:val="20"/>
+          <w:szCs w:val="20"/>
+          <w:lang w:val="en-US"/>
+        </w:rPr>
+        <w:t>Расчет</w:t>
+      </w:r>
+      <w:proofErr w:type="spellEnd"/>
+      <w:r>
+        <w:rPr>
+          <w:rFonts w:ascii="Courier New" w:hAnsi="Courier New" w:cs="Courier New"/>
+          <w:sz w:val="20"/>
+          <w:szCs w:val="20"/>
+          <w:lang w:val="en-US"/>
+        </w:rPr>
+        <w:t xml:space="preserve"> </w:t>
+      </w:r>
+      <w:proofErr w:type="spellStart"/>
+      <w:r>
+        <w:rPr>
+          <w:rFonts w:ascii="Courier New" w:hAnsi="Courier New" w:cs="Courier New"/>
+          <w:sz w:val="20"/>
+          <w:szCs w:val="20"/>
+          <w:lang w:val="en-US"/>
+        </w:rPr>
+        <w:t>итоговых</w:t>
+      </w:r>
+      <w:proofErr w:type="spellEnd"/>
+      <w:r>
+        <w:rPr>
+          <w:rFonts w:ascii="Courier New" w:hAnsi="Courier New" w:cs="Courier New"/>
+          <w:sz w:val="20"/>
+          <w:szCs w:val="20"/>
+          <w:lang w:val="en-US"/>
+        </w:rPr>
+        <w:t xml:space="preserve"> </w:t>
+      </w:r>
+      <w:proofErr w:type="spellStart"/>
+      <w:r>
+        <w:rPr>
+          <w:rFonts w:ascii="Courier New" w:hAnsi="Courier New" w:cs="Courier New"/>
+          <w:sz w:val="20"/>
+          <w:szCs w:val="20"/>
+          <w:lang w:val="en-US"/>
+        </w:rPr>
+        <w:t>оценок</w:t>
+      </w:r>
+      <w:proofErr w:type="spellEnd"/>
+      <w:r>
+        <w:rPr>
+          <w:rFonts w:ascii="Courier New" w:hAnsi="Courier New" w:cs="Courier New"/>
+          <w:sz w:val="20"/>
+          <w:szCs w:val="20"/>
+          <w:lang w:val="en-US"/>
+        </w:rPr>
+        <w:t xml:space="preserve"> </w:t>
+      </w:r>
+      <w:proofErr w:type="spellStart"/>
+      <w:r>
+        <w:rPr>
+          <w:rFonts w:ascii="Courier New" w:hAnsi="Courier New" w:cs="Courier New"/>
+          <w:sz w:val="20"/>
+          <w:szCs w:val="20"/>
+          <w:lang w:val="en-US"/>
+        </w:rPr>
+        <w:t>для</w:t>
+      </w:r>
+      <w:proofErr w:type="spellEnd"/>
+      <w:r>
+        <w:rPr>
+          <w:rFonts w:ascii="Courier New" w:hAnsi="Courier New" w:cs="Courier New"/>
+          <w:sz w:val="20"/>
+          <w:szCs w:val="20"/>
+          <w:lang w:val="en-US"/>
+        </w:rPr>
+        <w:t xml:space="preserve"> </w:t>
+      </w:r>
+      <w:proofErr w:type="spellStart"/>
+      <w:r>
+        <w:rPr>
+          <w:rFonts w:ascii="Courier New" w:hAnsi="Courier New" w:cs="Courier New"/>
+          <w:sz w:val="20"/>
+          <w:szCs w:val="20"/>
+          <w:lang w:val="en-US"/>
+        </w:rPr>
+        <w:t>альтернатив</w:t>
+      </w:r>
+      <w:proofErr w:type="spellEnd"/>
     </w:p>
     <w:p>
       <w:pPr>
@@ -14347,24 +14617,79 @@
           <w:rFonts w:ascii="Courier New" w:hAnsi="Courier New" w:cs="Courier New"/>
           <w:sz w:val="20"/>
           <w:szCs w:val="20"/>
-        </w:rPr>
-      </w:pPr>
-      <w:r>
-        <w:rPr>
-          <w:rFonts w:ascii="Courier New" w:hAnsi="Courier New" w:cs="Courier New"/>
-          <w:sz w:val="20"/>
-          <w:szCs w:val="20"/>
-        </w:rPr>
-        <w:t xml:space="preserve">    [5, 6, 9, 64]    # Оборудование </w:t>
-      </w:r>
-      <w:r>
-        <w:rPr>
-          <w:rFonts w:ascii="Courier New" w:hAnsi="Courier New" w:cs="Courier New"/>
-          <w:sz w:val="20"/>
-          <w:szCs w:val="20"/>
-          <w:lang w:val="en-US"/>
-        </w:rPr>
-        <w:t>C</w:t>
+          <w:lang w:val="en-US"/>
+        </w:rPr>
+      </w:pPr>
+      <w:proofErr w:type="spellStart"/>
+      <w:r>
+        <w:rPr>
+          <w:rFonts w:ascii="Courier New" w:hAnsi="Courier New" w:cs="Courier New"/>
+          <w:sz w:val="20"/>
+          <w:szCs w:val="20"/>
+          <w:lang w:val="en-US"/>
+        </w:rPr>
+        <w:t>final_scores</w:t>
+      </w:r>
+      <w:proofErr w:type="spellEnd"/>
+      <w:r>
+        <w:rPr>
+          <w:rFonts w:ascii="Courier New" w:hAnsi="Courier New" w:cs="Courier New"/>
+          <w:sz w:val="20"/>
+          <w:szCs w:val="20"/>
+          <w:lang w:val="en-US"/>
+        </w:rPr>
+        <w:t xml:space="preserve"> = </w:t>
+      </w:r>
+      <w:proofErr w:type="gramStart"/>
+      <w:r>
+        <w:rPr>
+          <w:rFonts w:ascii="Courier New" w:hAnsi="Courier New" w:cs="Courier New"/>
+          <w:sz w:val="20"/>
+          <w:szCs w:val="20"/>
+          <w:lang w:val="en-US"/>
+        </w:rPr>
+        <w:t>np.dot(</w:t>
+      </w:r>
+      <w:proofErr w:type="spellStart"/>
+      <w:proofErr w:type="gramEnd"/>
+      <w:r>
+        <w:rPr>
+          <w:rFonts w:ascii="Courier New" w:hAnsi="Courier New" w:cs="Courier New"/>
+          <w:sz w:val="20"/>
+          <w:szCs w:val="20"/>
+          <w:lang w:val="en-US"/>
+        </w:rPr>
+        <w:t>alternative_matrix</w:t>
+      </w:r>
+      <w:proofErr w:type="spellEnd"/>
+      <w:r>
+        <w:rPr>
+          <w:rFonts w:ascii="Courier New" w:hAnsi="Courier New" w:cs="Courier New"/>
+          <w:sz w:val="20"/>
+          <w:szCs w:val="20"/>
+          <w:lang w:val="en-US"/>
+        </w:rPr>
+        <w:t xml:space="preserve">, </w:t>
+      </w:r>
+      <w:proofErr w:type="spellStart"/>
+      <w:r>
+        <w:rPr>
+          <w:rFonts w:ascii="Courier New" w:hAnsi="Courier New" w:cs="Courier New"/>
+          <w:sz w:val="20"/>
+          <w:szCs w:val="20"/>
+          <w:lang w:val="en-US"/>
+        </w:rPr>
+        <w:t>criteria_priorities</w:t>
+      </w:r>
+      <w:proofErr w:type="spellEnd"/>
+      <w:r>
+        <w:rPr>
+          <w:rFonts w:ascii="Courier New" w:hAnsi="Courier New" w:cs="Courier New"/>
+          <w:sz w:val="20"/>
+          <w:szCs w:val="20"/>
+          <w:lang w:val="en-US"/>
+        </w:rPr>
+        <w:t>)</w:t>
       </w:r>
     </w:p>
     <w:p>
@@ -14375,16 +14700,9 @@
           <w:rFonts w:ascii="Courier New" w:hAnsi="Courier New" w:cs="Courier New"/>
           <w:sz w:val="20"/>
           <w:szCs w:val="20"/>
-        </w:rPr>
-      </w:pPr>
-      <w:r>
-        <w:rPr>
-          <w:rFonts w:ascii="Courier New" w:hAnsi="Courier New" w:cs="Courier New"/>
-          <w:sz w:val="20"/>
-          <w:szCs w:val="20"/>
-        </w:rPr>
-        <w:t>])</w:t>
-      </w:r>
+          <w:lang w:val="en-US"/>
+        </w:rPr>
+      </w:pPr>
     </w:p>
     <w:p>
       <w:pPr>
@@ -14396,6 +14714,14 @@
           <w:szCs w:val="20"/>
         </w:rPr>
       </w:pPr>
+      <w:r>
+        <w:rPr>
+          <w:rFonts w:ascii="Courier New" w:hAnsi="Courier New" w:cs="Courier New"/>
+          <w:sz w:val="20"/>
+          <w:szCs w:val="20"/>
+        </w:rPr>
+        <w:t># Вывод итоговых оценок</w:t>
+      </w:r>
     </w:p>
     <w:p>
       <w:pPr>
@@ -14407,13 +14733,32 @@
           <w:szCs w:val="20"/>
         </w:rPr>
       </w:pPr>
-      <w:r>
-        <w:rPr>
-          <w:rFonts w:ascii="Courier New" w:hAnsi="Courier New" w:cs="Courier New"/>
-          <w:sz w:val="20"/>
-          <w:szCs w:val="20"/>
-        </w:rPr>
-        <w:t># Составление матриц попарных сравнений для альтернатив</w:t>
+      <w:proofErr w:type="gramStart"/>
+      <w:r>
+        <w:rPr>
+          <w:rFonts w:ascii="Courier New" w:hAnsi="Courier New" w:cs="Courier New"/>
+          <w:sz w:val="20"/>
+          <w:szCs w:val="20"/>
+          <w:lang w:val="en-US"/>
+        </w:rPr>
+        <w:t>print</w:t>
+      </w:r>
+      <w:r>
+        <w:rPr>
+          <w:rFonts w:ascii="Courier New" w:hAnsi="Courier New" w:cs="Courier New"/>
+          <w:sz w:val="20"/>
+          <w:szCs w:val="20"/>
+        </w:rPr>
+        <w:t>(</w:t>
+      </w:r>
+      <w:proofErr w:type="gramEnd"/>
+      <w:r>
+        <w:rPr>
+          <w:rFonts w:ascii="Courier New" w:hAnsi="Courier New" w:cs="Courier New"/>
+          <w:sz w:val="20"/>
+          <w:szCs w:val="20"/>
+        </w:rPr>
+        <w:t>"Итоговые оценки вариантов:")</w:t>
       </w:r>
     </w:p>
     <w:p>
@@ -14424,24 +14769,57 @@
           <w:rFonts w:ascii="Courier New" w:hAnsi="Courier New" w:cs="Courier New"/>
           <w:sz w:val="20"/>
           <w:szCs w:val="20"/>
-        </w:rPr>
-      </w:pPr>
-      <w:r>
-        <w:rPr>
-          <w:rFonts w:ascii="Courier New" w:hAnsi="Courier New" w:cs="Courier New"/>
-          <w:sz w:val="20"/>
-          <w:szCs w:val="20"/>
-          <w:lang w:val="en-US"/>
-        </w:rPr>
-        <w:t>criteria</w:t>
-      </w:r>
-      <w:r>
-        <w:rPr>
-          <w:rFonts w:ascii="Courier New" w:hAnsi="Courier New" w:cs="Courier New"/>
-          <w:sz w:val="20"/>
-          <w:szCs w:val="20"/>
-        </w:rPr>
-        <w:t xml:space="preserve"> = ["Стоимость", "Интерфейс", "Надежность", "Разрядность"]</w:t>
+          <w:lang w:val="en-US"/>
+        </w:rPr>
+      </w:pPr>
+      <w:r>
+        <w:rPr>
+          <w:rFonts w:ascii="Courier New" w:hAnsi="Courier New" w:cs="Courier New"/>
+          <w:sz w:val="20"/>
+          <w:szCs w:val="20"/>
+          <w:lang w:val="en-US"/>
+        </w:rPr>
+        <w:t xml:space="preserve">for </w:t>
+      </w:r>
+      <w:proofErr w:type="spellStart"/>
+      <w:r>
+        <w:rPr>
+          <w:rFonts w:ascii="Courier New" w:hAnsi="Courier New" w:cs="Courier New"/>
+          <w:sz w:val="20"/>
+          <w:szCs w:val="20"/>
+          <w:lang w:val="en-US"/>
+        </w:rPr>
+        <w:t>i</w:t>
+      </w:r>
+      <w:proofErr w:type="spellEnd"/>
+      <w:r>
+        <w:rPr>
+          <w:rFonts w:ascii="Courier New" w:hAnsi="Courier New" w:cs="Courier New"/>
+          <w:sz w:val="20"/>
+          <w:szCs w:val="20"/>
+          <w:lang w:val="en-US"/>
+        </w:rPr>
+        <w:t>, score in enumerate(</w:t>
+      </w:r>
+      <w:proofErr w:type="spellStart"/>
+      <w:r>
+        <w:rPr>
+          <w:rFonts w:ascii="Courier New" w:hAnsi="Courier New" w:cs="Courier New"/>
+          <w:sz w:val="20"/>
+          <w:szCs w:val="20"/>
+          <w:lang w:val="en-US"/>
+        </w:rPr>
+        <w:t>final_scores</w:t>
+      </w:r>
+      <w:proofErr w:type="spellEnd"/>
+      <w:r>
+        <w:rPr>
+          <w:rFonts w:ascii="Courier New" w:hAnsi="Courier New" w:cs="Courier New"/>
+          <w:sz w:val="20"/>
+          <w:szCs w:val="20"/>
+          <w:lang w:val="en-US"/>
+        </w:rPr>
+        <w:t>):</w:t>
       </w:r>
     </w:p>
     <w:p>
@@ -14462,17 +14840,28 @@
           <w:szCs w:val="20"/>
           <w:lang w:val="en-US"/>
         </w:rPr>
-        <w:t>matrices = {criteria[</w:t>
+        <w:t xml:space="preserve">    </w:t>
+      </w:r>
+      <w:proofErr w:type="gramStart"/>
+      <w:r>
+        <w:rPr>
+          <w:rFonts w:ascii="Courier New" w:hAnsi="Courier New" w:cs="Courier New"/>
+          <w:sz w:val="20"/>
+          <w:szCs w:val="20"/>
+          <w:lang w:val="en-US"/>
+        </w:rPr>
+        <w:t>print(</w:t>
       </w:r>
       <w:proofErr w:type="spellStart"/>
-      <w:r>
-        <w:rPr>
-          <w:rFonts w:ascii="Courier New" w:hAnsi="Courier New" w:cs="Courier New"/>
-          <w:sz w:val="20"/>
-          <w:szCs w:val="20"/>
-          <w:lang w:val="en-US"/>
-        </w:rPr>
-        <w:t>i</w:t>
+      <w:proofErr w:type="gramEnd"/>
+      <w:r>
+        <w:rPr>
+          <w:rFonts w:ascii="Courier New" w:hAnsi="Courier New" w:cs="Courier New"/>
+          <w:sz w:val="20"/>
+          <w:szCs w:val="20"/>
+          <w:lang w:val="en-US"/>
+        </w:rPr>
+        <w:t>f"Вариант</w:t>
       </w:r>
       <w:proofErr w:type="spellEnd"/>
       <w:r>
@@ -14482,107 +14871,7 @@
           <w:szCs w:val="20"/>
           <w:lang w:val="en-US"/>
         </w:rPr>
-        <w:t xml:space="preserve">]: </w:t>
-      </w:r>
-      <w:proofErr w:type="spellStart"/>
-      <w:r>
-        <w:rPr>
-          <w:rFonts w:ascii="Courier New" w:hAnsi="Courier New" w:cs="Courier New"/>
-          <w:sz w:val="20"/>
-          <w:szCs w:val="20"/>
-          <w:lang w:val="en-US"/>
-        </w:rPr>
-        <w:t>create_comparison_</w:t>
-      </w:r>
-      <w:proofErr w:type="gramStart"/>
-      <w:r>
-        <w:rPr>
-          <w:rFonts w:ascii="Courier New" w:hAnsi="Courier New" w:cs="Courier New"/>
-          <w:sz w:val="20"/>
-          <w:szCs w:val="20"/>
-          <w:lang w:val="en-US"/>
-        </w:rPr>
-        <w:t>matrix</w:t>
-      </w:r>
-      <w:proofErr w:type="spellEnd"/>
-      <w:r>
-        <w:rPr>
-          <w:rFonts w:ascii="Courier New" w:hAnsi="Courier New" w:cs="Courier New"/>
-          <w:sz w:val="20"/>
-          <w:szCs w:val="20"/>
-          <w:lang w:val="en-US"/>
-        </w:rPr>
-        <w:t>(</w:t>
-      </w:r>
-      <w:proofErr w:type="gramEnd"/>
-      <w:r>
-        <w:rPr>
-          <w:rFonts w:ascii="Courier New" w:hAnsi="Courier New" w:cs="Courier New"/>
-          <w:sz w:val="20"/>
-          <w:szCs w:val="20"/>
-          <w:lang w:val="en-US"/>
-        </w:rPr>
-        <w:t xml:space="preserve">alternatives[:, </w:t>
-      </w:r>
-      <w:proofErr w:type="spellStart"/>
-      <w:r>
-        <w:rPr>
-          <w:rFonts w:ascii="Courier New" w:hAnsi="Courier New" w:cs="Courier New"/>
-          <w:sz w:val="20"/>
-          <w:szCs w:val="20"/>
-          <w:lang w:val="en-US"/>
-        </w:rPr>
-        <w:t>i</w:t>
-      </w:r>
-      <w:proofErr w:type="spellEnd"/>
-      <w:r>
-        <w:rPr>
-          <w:rFonts w:ascii="Courier New" w:hAnsi="Courier New" w:cs="Courier New"/>
-          <w:sz w:val="20"/>
-          <w:szCs w:val="20"/>
-          <w:lang w:val="en-US"/>
-        </w:rPr>
-        <w:t xml:space="preserve">]) for </w:t>
-      </w:r>
-      <w:proofErr w:type="spellStart"/>
-      <w:r>
-        <w:rPr>
-          <w:rFonts w:ascii="Courier New" w:hAnsi="Courier New" w:cs="Courier New"/>
-          <w:sz w:val="20"/>
-          <w:szCs w:val="20"/>
-          <w:lang w:val="en-US"/>
-        </w:rPr>
-        <w:t>i</w:t>
-      </w:r>
-      <w:proofErr w:type="spellEnd"/>
-      <w:r>
-        <w:rPr>
-          <w:rFonts w:ascii="Courier New" w:hAnsi="Courier New" w:cs="Courier New"/>
-          <w:sz w:val="20"/>
-          <w:szCs w:val="20"/>
-          <w:lang w:val="en-US"/>
-        </w:rPr>
-        <w:t xml:space="preserve"> in range(</w:t>
-      </w:r>
-      <w:proofErr w:type="spellStart"/>
-      <w:r>
-        <w:rPr>
-          <w:rFonts w:ascii="Courier New" w:hAnsi="Courier New" w:cs="Courier New"/>
-          <w:sz w:val="20"/>
-          <w:szCs w:val="20"/>
-          <w:lang w:val="en-US"/>
-        </w:rPr>
-        <w:t>alternatives.shape</w:t>
-      </w:r>
-      <w:proofErr w:type="spellEnd"/>
-      <w:r>
-        <w:rPr>
-          <w:rFonts w:ascii="Courier New" w:hAnsi="Courier New" w:cs="Courier New"/>
-          <w:sz w:val="20"/>
-          <w:szCs w:val="20"/>
-          <w:lang w:val="en-US"/>
-        </w:rPr>
-        <w:t>[1])}</w:t>
+        <w:t xml:space="preserve"> {chr(65+i)}: {score:.3f}")</w:t>
       </w:r>
     </w:p>
     <w:p>
@@ -14608,15 +14897,6 @@
           <w:lang w:val="en-US"/>
         </w:rPr>
       </w:pPr>
-      <w:r>
-        <w:rPr>
-          <w:rFonts w:ascii="Courier New" w:hAnsi="Courier New" w:cs="Courier New"/>
-          <w:sz w:val="20"/>
-          <w:szCs w:val="20"/>
-          <w:lang w:val="en-US"/>
-        </w:rPr>
-        <w:t xml:space="preserve"># </w:t>
-      </w:r>
       <w:proofErr w:type="spellStart"/>
       <w:r>
         <w:rPr>
@@ -14625,7 +14905,7 @@
           <w:szCs w:val="20"/>
           <w:lang w:val="en-US"/>
         </w:rPr>
-        <w:t>Вычисление</w:t>
+        <w:t>max_index</w:t>
       </w:r>
       <w:proofErr w:type="spellEnd"/>
       <w:r>
@@ -14635,27 +14915,29 @@
           <w:szCs w:val="20"/>
           <w:lang w:val="en-US"/>
         </w:rPr>
-        <w:t xml:space="preserve"> </w:t>
+        <w:t xml:space="preserve"> = </w:t>
       </w:r>
       <w:proofErr w:type="spellStart"/>
-      <w:r>
-        <w:rPr>
-          <w:rFonts w:ascii="Courier New" w:hAnsi="Courier New" w:cs="Courier New"/>
-          <w:sz w:val="20"/>
-          <w:szCs w:val="20"/>
-          <w:lang w:val="en-US"/>
-        </w:rPr>
-        <w:t>приоритетов</w:t>
+      <w:proofErr w:type="gramStart"/>
+      <w:r>
+        <w:rPr>
+          <w:rFonts w:ascii="Courier New" w:hAnsi="Courier New" w:cs="Courier New"/>
+          <w:sz w:val="20"/>
+          <w:szCs w:val="20"/>
+          <w:lang w:val="en-US"/>
+        </w:rPr>
+        <w:t>np.argmax</w:t>
       </w:r>
       <w:proofErr w:type="spellEnd"/>
-      <w:r>
-        <w:rPr>
-          <w:rFonts w:ascii="Courier New" w:hAnsi="Courier New" w:cs="Courier New"/>
-          <w:sz w:val="20"/>
-          <w:szCs w:val="20"/>
-          <w:lang w:val="en-US"/>
-        </w:rPr>
-        <w:t xml:space="preserve"> </w:t>
+      <w:proofErr w:type="gramEnd"/>
+      <w:r>
+        <w:rPr>
+          <w:rFonts w:ascii="Courier New" w:hAnsi="Courier New" w:cs="Courier New"/>
+          <w:sz w:val="20"/>
+          <w:szCs w:val="20"/>
+          <w:lang w:val="en-US"/>
+        </w:rPr>
+        <w:t>(</w:t>
       </w:r>
       <w:proofErr w:type="spellStart"/>
       <w:r>
@@ -14665,7 +14947,7 @@
           <w:szCs w:val="20"/>
           <w:lang w:val="en-US"/>
         </w:rPr>
-        <w:t>для</w:t>
+        <w:t>final_scores</w:t>
       </w:r>
       <w:proofErr w:type="spellEnd"/>
       <w:r>
@@ -14675,39 +14957,8 @@
           <w:szCs w:val="20"/>
           <w:lang w:val="en-US"/>
         </w:rPr>
-        <w:t xml:space="preserve"> </w:t>
-      </w:r>
-      <w:proofErr w:type="spellStart"/>
-      <w:r>
-        <w:rPr>
-          <w:rFonts w:ascii="Courier New" w:hAnsi="Courier New" w:cs="Courier New"/>
-          <w:sz w:val="20"/>
-          <w:szCs w:val="20"/>
-          <w:lang w:val="en-US"/>
-        </w:rPr>
-        <w:t>каждой</w:t>
-      </w:r>
-      <w:proofErr w:type="spellEnd"/>
-      <w:r>
-        <w:rPr>
-          <w:rFonts w:ascii="Courier New" w:hAnsi="Courier New" w:cs="Courier New"/>
-          <w:sz w:val="20"/>
-          <w:szCs w:val="20"/>
-          <w:lang w:val="en-US"/>
-        </w:rPr>
-        <w:t xml:space="preserve"> </w:t>
-      </w:r>
-      <w:proofErr w:type="spellStart"/>
-      <w:r>
-        <w:rPr>
-          <w:rFonts w:ascii="Courier New" w:hAnsi="Courier New" w:cs="Courier New"/>
-          <w:sz w:val="20"/>
-          <w:szCs w:val="20"/>
-          <w:lang w:val="en-US"/>
-        </w:rPr>
-        <w:t>альтернативы</w:t>
-      </w:r>
-      <w:proofErr w:type="spellEnd"/>
+        <w:t>)</w:t>
+      </w:r>
     </w:p>
     <w:p>
       <w:pPr>
@@ -14720,756 +14971,12 @@
           <w:lang w:val="en-US"/>
         </w:rPr>
       </w:pPr>
-      <w:proofErr w:type="spellStart"/>
-      <w:r>
-        <w:rPr>
-          <w:rFonts w:ascii="Courier New" w:hAnsi="Courier New" w:cs="Courier New"/>
-          <w:sz w:val="20"/>
-          <w:szCs w:val="20"/>
-          <w:lang w:val="en-US"/>
-        </w:rPr>
-        <w:t>alternative_priorities</w:t>
-      </w:r>
-      <w:proofErr w:type="spellEnd"/>
-      <w:r>
-        <w:rPr>
-          <w:rFonts w:ascii="Courier New" w:hAnsi="Courier New" w:cs="Courier New"/>
-          <w:sz w:val="20"/>
-          <w:szCs w:val="20"/>
-          <w:lang w:val="en-US"/>
-        </w:rPr>
-        <w:t xml:space="preserve"> = </w:t>
-      </w:r>
-      <w:proofErr w:type="spellStart"/>
-      <w:r>
-        <w:rPr>
-          <w:rFonts w:ascii="Courier New" w:hAnsi="Courier New" w:cs="Courier New"/>
-          <w:sz w:val="20"/>
-          <w:szCs w:val="20"/>
-          <w:lang w:val="en-US"/>
-        </w:rPr>
-        <w:t>calculate_alternative_priorities</w:t>
-      </w:r>
-      <w:proofErr w:type="spellEnd"/>
-      <w:r>
-        <w:rPr>
-          <w:rFonts w:ascii="Courier New" w:hAnsi="Courier New" w:cs="Courier New"/>
-          <w:sz w:val="20"/>
-          <w:szCs w:val="20"/>
-          <w:lang w:val="en-US"/>
-        </w:rPr>
-        <w:t>(matrices)</w:t>
-      </w:r>
     </w:p>
     <w:p>
       <w:pPr>
         <w:spacing w:line="240" w:lineRule="auto"/>
         <w:ind w:firstLine="708"/>
         <w:rPr>
-          <w:rFonts w:ascii="Courier New" w:hAnsi="Courier New" w:cs="Courier New"/>
-          <w:sz w:val="20"/>
-          <w:szCs w:val="20"/>
-          <w:lang w:val="en-US"/>
-        </w:rPr>
-      </w:pPr>
-    </w:p>
-    <w:p>
-      <w:pPr>
-        <w:spacing w:line="240" w:lineRule="auto"/>
-        <w:ind w:firstLine="708"/>
-        <w:rPr>
-          <w:rFonts w:ascii="Courier New" w:hAnsi="Courier New" w:cs="Courier New"/>
-          <w:sz w:val="20"/>
-          <w:szCs w:val="20"/>
-        </w:rPr>
-      </w:pPr>
-      <w:r>
-        <w:rPr>
-          <w:rFonts w:ascii="Courier New" w:hAnsi="Courier New" w:cs="Courier New"/>
-          <w:sz w:val="20"/>
-          <w:szCs w:val="20"/>
-        </w:rPr>
-        <w:t># Вектор приоритетов для критериев уровня 2</w:t>
-      </w:r>
-    </w:p>
-    <w:p>
-      <w:pPr>
-        <w:spacing w:line="240" w:lineRule="auto"/>
-        <w:ind w:firstLine="708"/>
-        <w:rPr>
-          <w:rFonts w:ascii="Courier New" w:hAnsi="Courier New" w:cs="Courier New"/>
-          <w:sz w:val="20"/>
-          <w:szCs w:val="20"/>
-        </w:rPr>
-      </w:pPr>
-      <w:r>
-        <w:rPr>
-          <w:rFonts w:ascii="Courier New" w:hAnsi="Courier New" w:cs="Courier New"/>
-          <w:sz w:val="20"/>
-          <w:szCs w:val="20"/>
-          <w:lang w:val="en-US"/>
-        </w:rPr>
-        <w:t>criteria</w:t>
-      </w:r>
-      <w:r>
-        <w:rPr>
-          <w:rFonts w:ascii="Courier New" w:hAnsi="Courier New" w:cs="Courier New"/>
-          <w:sz w:val="20"/>
-          <w:szCs w:val="20"/>
-        </w:rPr>
-        <w:t>_</w:t>
-      </w:r>
-      <w:r>
-        <w:rPr>
-          <w:rFonts w:ascii="Courier New" w:hAnsi="Courier New" w:cs="Courier New"/>
-          <w:sz w:val="20"/>
-          <w:szCs w:val="20"/>
-          <w:lang w:val="en-US"/>
-        </w:rPr>
-        <w:t>priorities</w:t>
-      </w:r>
-      <w:r>
-        <w:rPr>
-          <w:rFonts w:ascii="Courier New" w:hAnsi="Courier New" w:cs="Courier New"/>
-          <w:sz w:val="20"/>
-          <w:szCs w:val="20"/>
-        </w:rPr>
-        <w:t xml:space="preserve"> = </w:t>
-      </w:r>
-      <w:proofErr w:type="gramStart"/>
-      <w:r>
-        <w:rPr>
-          <w:rFonts w:ascii="Courier New" w:hAnsi="Courier New" w:cs="Courier New"/>
-          <w:sz w:val="20"/>
-          <w:szCs w:val="20"/>
-          <w:lang w:val="en-US"/>
-        </w:rPr>
-        <w:t>np</w:t>
-      </w:r>
-      <w:r>
-        <w:rPr>
-          <w:rFonts w:ascii="Courier New" w:hAnsi="Courier New" w:cs="Courier New"/>
-          <w:sz w:val="20"/>
-          <w:szCs w:val="20"/>
-        </w:rPr>
-        <w:t>.</w:t>
-      </w:r>
-      <w:r>
-        <w:rPr>
-          <w:rFonts w:ascii="Courier New" w:hAnsi="Courier New" w:cs="Courier New"/>
-          <w:sz w:val="20"/>
-          <w:szCs w:val="20"/>
-          <w:lang w:val="en-US"/>
-        </w:rPr>
-        <w:t>array</w:t>
-      </w:r>
-      <w:proofErr w:type="gramEnd"/>
-      <w:r>
-        <w:rPr>
-          <w:rFonts w:ascii="Courier New" w:hAnsi="Courier New" w:cs="Courier New"/>
-          <w:sz w:val="20"/>
-          <w:szCs w:val="20"/>
-        </w:rPr>
-        <w:t>([0.24, 0.09, 0.53, 0.14])</w:t>
-      </w:r>
-    </w:p>
-    <w:p>
-      <w:pPr>
-        <w:spacing w:line="240" w:lineRule="auto"/>
-        <w:ind w:firstLine="708"/>
-        <w:rPr>
-          <w:rFonts w:ascii="Courier New" w:hAnsi="Courier New" w:cs="Courier New"/>
-          <w:sz w:val="20"/>
-          <w:szCs w:val="20"/>
-        </w:rPr>
-      </w:pPr>
-    </w:p>
-    <w:p>
-      <w:pPr>
-        <w:spacing w:line="240" w:lineRule="auto"/>
-        <w:ind w:firstLine="708"/>
-        <w:rPr>
-          <w:rFonts w:ascii="Courier New" w:hAnsi="Courier New" w:cs="Courier New"/>
-          <w:sz w:val="20"/>
-          <w:szCs w:val="20"/>
-        </w:rPr>
-      </w:pPr>
-      <w:r>
-        <w:rPr>
-          <w:rFonts w:ascii="Courier New" w:hAnsi="Courier New" w:cs="Courier New"/>
-          <w:sz w:val="20"/>
-          <w:szCs w:val="20"/>
-        </w:rPr>
-        <w:t># Вектор приоритетов для альтернатив уровня 3</w:t>
-      </w:r>
-    </w:p>
-    <w:p>
-      <w:pPr>
-        <w:spacing w:line="240" w:lineRule="auto"/>
-        <w:ind w:firstLine="708"/>
-        <w:rPr>
-          <w:rFonts w:ascii="Courier New" w:hAnsi="Courier New" w:cs="Courier New"/>
-          <w:sz w:val="20"/>
-          <w:szCs w:val="20"/>
-          <w:lang w:val="en-US"/>
-        </w:rPr>
-      </w:pPr>
-      <w:proofErr w:type="spellStart"/>
-      <w:r>
-        <w:rPr>
-          <w:rFonts w:ascii="Courier New" w:hAnsi="Courier New" w:cs="Courier New"/>
-          <w:sz w:val="20"/>
-          <w:szCs w:val="20"/>
-          <w:lang w:val="en-US"/>
-        </w:rPr>
-        <w:lastRenderedPageBreak/>
-        <w:t>alternative_matrix</w:t>
-      </w:r>
-      <w:proofErr w:type="spellEnd"/>
-      <w:r>
-        <w:rPr>
-          <w:rFonts w:ascii="Courier New" w:hAnsi="Courier New" w:cs="Courier New"/>
-          <w:sz w:val="20"/>
-          <w:szCs w:val="20"/>
-          <w:lang w:val="en-US"/>
-        </w:rPr>
-        <w:t xml:space="preserve"> = </w:t>
-      </w:r>
-      <w:proofErr w:type="spellStart"/>
-      <w:proofErr w:type="gramStart"/>
-      <w:r>
-        <w:rPr>
-          <w:rFonts w:ascii="Courier New" w:hAnsi="Courier New" w:cs="Courier New"/>
-          <w:sz w:val="20"/>
-          <w:szCs w:val="20"/>
-          <w:lang w:val="en-US"/>
-        </w:rPr>
-        <w:t>np.array</w:t>
-      </w:r>
-      <w:proofErr w:type="spellEnd"/>
-      <w:proofErr w:type="gramEnd"/>
-      <w:r>
-        <w:rPr>
-          <w:rFonts w:ascii="Courier New" w:hAnsi="Courier New" w:cs="Courier New"/>
-          <w:sz w:val="20"/>
-          <w:szCs w:val="20"/>
-          <w:lang w:val="en-US"/>
-        </w:rPr>
-        <w:t>([</w:t>
-      </w:r>
-      <w:proofErr w:type="spellStart"/>
-      <w:r>
-        <w:rPr>
-          <w:rFonts w:ascii="Courier New" w:hAnsi="Courier New" w:cs="Courier New"/>
-          <w:sz w:val="20"/>
-          <w:szCs w:val="20"/>
-          <w:lang w:val="en-US"/>
-        </w:rPr>
-        <w:t>alternative_priorities</w:t>
-      </w:r>
-      <w:proofErr w:type="spellEnd"/>
-      <w:r>
-        <w:rPr>
-          <w:rFonts w:ascii="Courier New" w:hAnsi="Courier New" w:cs="Courier New"/>
-          <w:sz w:val="20"/>
-          <w:szCs w:val="20"/>
-          <w:lang w:val="en-US"/>
-        </w:rPr>
-        <w:t>[criterion] for criterion in criteria]).T</w:t>
-      </w:r>
-    </w:p>
-    <w:p>
-      <w:pPr>
-        <w:spacing w:line="240" w:lineRule="auto"/>
-        <w:ind w:firstLine="708"/>
-        <w:rPr>
-          <w:rFonts w:ascii="Courier New" w:hAnsi="Courier New" w:cs="Courier New"/>
-          <w:sz w:val="20"/>
-          <w:szCs w:val="20"/>
-          <w:lang w:val="en-US"/>
-        </w:rPr>
-      </w:pPr>
-    </w:p>
-    <w:p>
-      <w:pPr>
-        <w:spacing w:line="240" w:lineRule="auto"/>
-        <w:ind w:firstLine="708"/>
-        <w:rPr>
-          <w:rFonts w:ascii="Courier New" w:hAnsi="Courier New" w:cs="Courier New"/>
-          <w:sz w:val="20"/>
-          <w:szCs w:val="20"/>
-          <w:lang w:val="en-US"/>
-        </w:rPr>
-      </w:pPr>
-      <w:r>
-        <w:rPr>
-          <w:rFonts w:ascii="Courier New" w:hAnsi="Courier New" w:cs="Courier New"/>
-          <w:sz w:val="20"/>
-          <w:szCs w:val="20"/>
-          <w:lang w:val="en-US"/>
-        </w:rPr>
-        <w:t xml:space="preserve"># </w:t>
-      </w:r>
-      <w:proofErr w:type="spellStart"/>
-      <w:r>
-        <w:rPr>
-          <w:rFonts w:ascii="Courier New" w:hAnsi="Courier New" w:cs="Courier New"/>
-          <w:sz w:val="20"/>
-          <w:szCs w:val="20"/>
-          <w:lang w:val="en-US"/>
-        </w:rPr>
-        <w:t>Расчет</w:t>
-      </w:r>
-      <w:proofErr w:type="spellEnd"/>
-      <w:r>
-        <w:rPr>
-          <w:rFonts w:ascii="Courier New" w:hAnsi="Courier New" w:cs="Courier New"/>
-          <w:sz w:val="20"/>
-          <w:szCs w:val="20"/>
-          <w:lang w:val="en-US"/>
-        </w:rPr>
-        <w:t xml:space="preserve"> </w:t>
-      </w:r>
-      <w:proofErr w:type="spellStart"/>
-      <w:r>
-        <w:rPr>
-          <w:rFonts w:ascii="Courier New" w:hAnsi="Courier New" w:cs="Courier New"/>
-          <w:sz w:val="20"/>
-          <w:szCs w:val="20"/>
-          <w:lang w:val="en-US"/>
-        </w:rPr>
-        <w:t>итоговых</w:t>
-      </w:r>
-      <w:proofErr w:type="spellEnd"/>
-      <w:r>
-        <w:rPr>
-          <w:rFonts w:ascii="Courier New" w:hAnsi="Courier New" w:cs="Courier New"/>
-          <w:sz w:val="20"/>
-          <w:szCs w:val="20"/>
-          <w:lang w:val="en-US"/>
-        </w:rPr>
-        <w:t xml:space="preserve"> </w:t>
-      </w:r>
-      <w:proofErr w:type="spellStart"/>
-      <w:r>
-        <w:rPr>
-          <w:rFonts w:ascii="Courier New" w:hAnsi="Courier New" w:cs="Courier New"/>
-          <w:sz w:val="20"/>
-          <w:szCs w:val="20"/>
-          <w:lang w:val="en-US"/>
-        </w:rPr>
-        <w:t>оценок</w:t>
-      </w:r>
-      <w:proofErr w:type="spellEnd"/>
-      <w:r>
-        <w:rPr>
-          <w:rFonts w:ascii="Courier New" w:hAnsi="Courier New" w:cs="Courier New"/>
-          <w:sz w:val="20"/>
-          <w:szCs w:val="20"/>
-          <w:lang w:val="en-US"/>
-        </w:rPr>
-        <w:t xml:space="preserve"> </w:t>
-      </w:r>
-      <w:proofErr w:type="spellStart"/>
-      <w:r>
-        <w:rPr>
-          <w:rFonts w:ascii="Courier New" w:hAnsi="Courier New" w:cs="Courier New"/>
-          <w:sz w:val="20"/>
-          <w:szCs w:val="20"/>
-          <w:lang w:val="en-US"/>
-        </w:rPr>
-        <w:t>для</w:t>
-      </w:r>
-      <w:proofErr w:type="spellEnd"/>
-      <w:r>
-        <w:rPr>
-          <w:rFonts w:ascii="Courier New" w:hAnsi="Courier New" w:cs="Courier New"/>
-          <w:sz w:val="20"/>
-          <w:szCs w:val="20"/>
-          <w:lang w:val="en-US"/>
-        </w:rPr>
-        <w:t xml:space="preserve"> </w:t>
-      </w:r>
-      <w:proofErr w:type="spellStart"/>
-      <w:r>
-        <w:rPr>
-          <w:rFonts w:ascii="Courier New" w:hAnsi="Courier New" w:cs="Courier New"/>
-          <w:sz w:val="20"/>
-          <w:szCs w:val="20"/>
-          <w:lang w:val="en-US"/>
-        </w:rPr>
-        <w:t>альтернатив</w:t>
-      </w:r>
-      <w:proofErr w:type="spellEnd"/>
-    </w:p>
-    <w:p>
-      <w:pPr>
-        <w:spacing w:line="240" w:lineRule="auto"/>
-        <w:ind w:firstLine="708"/>
-        <w:rPr>
-          <w:rFonts w:ascii="Courier New" w:hAnsi="Courier New" w:cs="Courier New"/>
-          <w:sz w:val="20"/>
-          <w:szCs w:val="20"/>
-          <w:lang w:val="en-US"/>
-        </w:rPr>
-      </w:pPr>
-      <w:proofErr w:type="spellStart"/>
-      <w:r>
-        <w:rPr>
-          <w:rFonts w:ascii="Courier New" w:hAnsi="Courier New" w:cs="Courier New"/>
-          <w:sz w:val="20"/>
-          <w:szCs w:val="20"/>
-          <w:lang w:val="en-US"/>
-        </w:rPr>
-        <w:t>final_scores</w:t>
-      </w:r>
-      <w:proofErr w:type="spellEnd"/>
-      <w:r>
-        <w:rPr>
-          <w:rFonts w:ascii="Courier New" w:hAnsi="Courier New" w:cs="Courier New"/>
-          <w:sz w:val="20"/>
-          <w:szCs w:val="20"/>
-          <w:lang w:val="en-US"/>
-        </w:rPr>
-        <w:t xml:space="preserve"> = </w:t>
-      </w:r>
-      <w:proofErr w:type="gramStart"/>
-      <w:r>
-        <w:rPr>
-          <w:rFonts w:ascii="Courier New" w:hAnsi="Courier New" w:cs="Courier New"/>
-          <w:sz w:val="20"/>
-          <w:szCs w:val="20"/>
-          <w:lang w:val="en-US"/>
-        </w:rPr>
-        <w:t>np.dot(</w:t>
-      </w:r>
-      <w:proofErr w:type="spellStart"/>
-      <w:proofErr w:type="gramEnd"/>
-      <w:r>
-        <w:rPr>
-          <w:rFonts w:ascii="Courier New" w:hAnsi="Courier New" w:cs="Courier New"/>
-          <w:sz w:val="20"/>
-          <w:szCs w:val="20"/>
-          <w:lang w:val="en-US"/>
-        </w:rPr>
-        <w:t>alternative_matrix</w:t>
-      </w:r>
-      <w:proofErr w:type="spellEnd"/>
-      <w:r>
-        <w:rPr>
-          <w:rFonts w:ascii="Courier New" w:hAnsi="Courier New" w:cs="Courier New"/>
-          <w:sz w:val="20"/>
-          <w:szCs w:val="20"/>
-          <w:lang w:val="en-US"/>
-        </w:rPr>
-        <w:t xml:space="preserve">, </w:t>
-      </w:r>
-      <w:proofErr w:type="spellStart"/>
-      <w:r>
-        <w:rPr>
-          <w:rFonts w:ascii="Courier New" w:hAnsi="Courier New" w:cs="Courier New"/>
-          <w:sz w:val="20"/>
-          <w:szCs w:val="20"/>
-          <w:lang w:val="en-US"/>
-        </w:rPr>
-        <w:t>criteria_priorities</w:t>
-      </w:r>
-      <w:proofErr w:type="spellEnd"/>
-      <w:r>
-        <w:rPr>
-          <w:rFonts w:ascii="Courier New" w:hAnsi="Courier New" w:cs="Courier New"/>
-          <w:sz w:val="20"/>
-          <w:szCs w:val="20"/>
-          <w:lang w:val="en-US"/>
-        </w:rPr>
-        <w:t>)</w:t>
-      </w:r>
-    </w:p>
-    <w:p>
-      <w:pPr>
-        <w:spacing w:line="240" w:lineRule="auto"/>
-        <w:ind w:firstLine="708"/>
-        <w:rPr>
-          <w:rFonts w:ascii="Courier New" w:hAnsi="Courier New" w:cs="Courier New"/>
-          <w:sz w:val="20"/>
-          <w:szCs w:val="20"/>
-          <w:lang w:val="en-US"/>
-        </w:rPr>
-      </w:pPr>
-    </w:p>
-    <w:p>
-      <w:pPr>
-        <w:spacing w:line="240" w:lineRule="auto"/>
-        <w:ind w:firstLine="708"/>
-        <w:rPr>
-          <w:rFonts w:ascii="Courier New" w:hAnsi="Courier New" w:cs="Courier New"/>
-          <w:sz w:val="20"/>
-          <w:szCs w:val="20"/>
-        </w:rPr>
-      </w:pPr>
-      <w:r>
-        <w:rPr>
-          <w:rFonts w:ascii="Courier New" w:hAnsi="Courier New" w:cs="Courier New"/>
-          <w:sz w:val="20"/>
-          <w:szCs w:val="20"/>
-        </w:rPr>
-        <w:t># Вывод итоговых оценок</w:t>
-      </w:r>
-    </w:p>
-    <w:p>
-      <w:pPr>
-        <w:spacing w:line="240" w:lineRule="auto"/>
-        <w:ind w:firstLine="708"/>
-        <w:rPr>
-          <w:rFonts w:ascii="Courier New" w:hAnsi="Courier New" w:cs="Courier New"/>
-          <w:sz w:val="20"/>
-          <w:szCs w:val="20"/>
-        </w:rPr>
-      </w:pPr>
-      <w:proofErr w:type="gramStart"/>
-      <w:r>
-        <w:rPr>
-          <w:rFonts w:ascii="Courier New" w:hAnsi="Courier New" w:cs="Courier New"/>
-          <w:sz w:val="20"/>
-          <w:szCs w:val="20"/>
-          <w:lang w:val="en-US"/>
-        </w:rPr>
-        <w:t>print</w:t>
-      </w:r>
-      <w:r>
-        <w:rPr>
-          <w:rFonts w:ascii="Courier New" w:hAnsi="Courier New" w:cs="Courier New"/>
-          <w:sz w:val="20"/>
-          <w:szCs w:val="20"/>
-        </w:rPr>
-        <w:t>(</w:t>
-      </w:r>
-      <w:proofErr w:type="gramEnd"/>
-      <w:r>
-        <w:rPr>
-          <w:rFonts w:ascii="Courier New" w:hAnsi="Courier New" w:cs="Courier New"/>
-          <w:sz w:val="20"/>
-          <w:szCs w:val="20"/>
-        </w:rPr>
-        <w:t>"Итоговые оценки вариантов:")</w:t>
-      </w:r>
-    </w:p>
-    <w:p>
-      <w:pPr>
-        <w:spacing w:line="240" w:lineRule="auto"/>
-        <w:ind w:firstLine="708"/>
-        <w:rPr>
-          <w:rFonts w:ascii="Courier New" w:hAnsi="Courier New" w:cs="Courier New"/>
-          <w:sz w:val="20"/>
-          <w:szCs w:val="20"/>
-          <w:lang w:val="en-US"/>
-        </w:rPr>
-      </w:pPr>
-      <w:r>
-        <w:rPr>
-          <w:rFonts w:ascii="Courier New" w:hAnsi="Courier New" w:cs="Courier New"/>
-          <w:sz w:val="20"/>
-          <w:szCs w:val="20"/>
-          <w:lang w:val="en-US"/>
-        </w:rPr>
-        <w:t xml:space="preserve">for </w:t>
-      </w:r>
-      <w:proofErr w:type="spellStart"/>
-      <w:r>
-        <w:rPr>
-          <w:rFonts w:ascii="Courier New" w:hAnsi="Courier New" w:cs="Courier New"/>
-          <w:sz w:val="20"/>
-          <w:szCs w:val="20"/>
-          <w:lang w:val="en-US"/>
-        </w:rPr>
-        <w:t>i</w:t>
-      </w:r>
-      <w:proofErr w:type="spellEnd"/>
-      <w:r>
-        <w:rPr>
-          <w:rFonts w:ascii="Courier New" w:hAnsi="Courier New" w:cs="Courier New"/>
-          <w:sz w:val="20"/>
-          <w:szCs w:val="20"/>
-          <w:lang w:val="en-US"/>
-        </w:rPr>
-        <w:t>, score in enumerate(</w:t>
-      </w:r>
-      <w:proofErr w:type="spellStart"/>
-      <w:r>
-        <w:rPr>
-          <w:rFonts w:ascii="Courier New" w:hAnsi="Courier New" w:cs="Courier New"/>
-          <w:sz w:val="20"/>
-          <w:szCs w:val="20"/>
-          <w:lang w:val="en-US"/>
-        </w:rPr>
-        <w:t>final_scores</w:t>
-      </w:r>
-      <w:proofErr w:type="spellEnd"/>
-      <w:r>
-        <w:rPr>
-          <w:rFonts w:ascii="Courier New" w:hAnsi="Courier New" w:cs="Courier New"/>
-          <w:sz w:val="20"/>
-          <w:szCs w:val="20"/>
-          <w:lang w:val="en-US"/>
-        </w:rPr>
-        <w:t>):</w:t>
-      </w:r>
-    </w:p>
-    <w:p>
-      <w:pPr>
-        <w:spacing w:line="240" w:lineRule="auto"/>
-        <w:ind w:firstLine="708"/>
-        <w:rPr>
-          <w:rFonts w:ascii="Courier New" w:hAnsi="Courier New" w:cs="Courier New"/>
-          <w:sz w:val="20"/>
-          <w:szCs w:val="20"/>
-          <w:lang w:val="en-US"/>
-        </w:rPr>
-      </w:pPr>
-      <w:r>
-        <w:rPr>
-          <w:rFonts w:ascii="Courier New" w:hAnsi="Courier New" w:cs="Courier New"/>
-          <w:sz w:val="20"/>
-          <w:szCs w:val="20"/>
-          <w:lang w:val="en-US"/>
-        </w:rPr>
-        <w:t xml:space="preserve">    </w:t>
-      </w:r>
-      <w:proofErr w:type="gramStart"/>
-      <w:r>
-        <w:rPr>
-          <w:rFonts w:ascii="Courier New" w:hAnsi="Courier New" w:cs="Courier New"/>
-          <w:sz w:val="20"/>
-          <w:szCs w:val="20"/>
-          <w:lang w:val="en-US"/>
-        </w:rPr>
-        <w:t>print(</w:t>
-      </w:r>
-      <w:proofErr w:type="spellStart"/>
-      <w:proofErr w:type="gramEnd"/>
-      <w:r>
-        <w:rPr>
-          <w:rFonts w:ascii="Courier New" w:hAnsi="Courier New" w:cs="Courier New"/>
-          <w:sz w:val="20"/>
-          <w:szCs w:val="20"/>
-          <w:lang w:val="en-US"/>
-        </w:rPr>
-        <w:t>f"Вариант</w:t>
-      </w:r>
-      <w:proofErr w:type="spellEnd"/>
-      <w:r>
-        <w:rPr>
-          <w:rFonts w:ascii="Courier New" w:hAnsi="Courier New" w:cs="Courier New"/>
-          <w:sz w:val="20"/>
-          <w:szCs w:val="20"/>
-          <w:lang w:val="en-US"/>
-        </w:rPr>
-        <w:t xml:space="preserve"> {chr(65+i)}: {score:.3f}")</w:t>
-      </w:r>
-    </w:p>
-    <w:p>
-      <w:pPr>
-        <w:spacing w:line="240" w:lineRule="auto"/>
-        <w:ind w:firstLine="708"/>
-        <w:rPr>
-          <w:rFonts w:ascii="Courier New" w:hAnsi="Courier New" w:cs="Courier New"/>
-          <w:sz w:val="20"/>
-          <w:szCs w:val="20"/>
-          <w:lang w:val="en-US"/>
-        </w:rPr>
-      </w:pPr>
-    </w:p>
-    <w:p>
-      <w:pPr>
-        <w:spacing w:line="240" w:lineRule="auto"/>
-        <w:ind w:firstLine="708"/>
-        <w:rPr>
-          <w:rFonts w:ascii="Courier New" w:hAnsi="Courier New" w:cs="Courier New"/>
-          <w:sz w:val="20"/>
-          <w:szCs w:val="20"/>
-          <w:lang w:val="en-US"/>
-        </w:rPr>
-      </w:pPr>
-      <w:proofErr w:type="spellStart"/>
-      <w:r>
-        <w:rPr>
-          <w:rFonts w:ascii="Courier New" w:hAnsi="Courier New" w:cs="Courier New"/>
-          <w:sz w:val="20"/>
-          <w:szCs w:val="20"/>
-          <w:lang w:val="en-US"/>
-        </w:rPr>
-        <w:t>max_index</w:t>
-      </w:r>
-      <w:proofErr w:type="spellEnd"/>
-      <w:r>
-        <w:rPr>
-          <w:rFonts w:ascii="Courier New" w:hAnsi="Courier New" w:cs="Courier New"/>
-          <w:sz w:val="20"/>
-          <w:szCs w:val="20"/>
-          <w:lang w:val="en-US"/>
-        </w:rPr>
-        <w:t xml:space="preserve"> = </w:t>
-      </w:r>
-      <w:proofErr w:type="spellStart"/>
-      <w:proofErr w:type="gramStart"/>
-      <w:r>
-        <w:rPr>
-          <w:rFonts w:ascii="Courier New" w:hAnsi="Courier New" w:cs="Courier New"/>
-          <w:sz w:val="20"/>
-          <w:szCs w:val="20"/>
-          <w:lang w:val="en-US"/>
-        </w:rPr>
-        <w:t>np.argmax</w:t>
-      </w:r>
-      <w:proofErr w:type="spellEnd"/>
-      <w:proofErr w:type="gramEnd"/>
-      <w:r>
-        <w:rPr>
-          <w:rFonts w:ascii="Courier New" w:hAnsi="Courier New" w:cs="Courier New"/>
-          <w:sz w:val="20"/>
-          <w:szCs w:val="20"/>
-          <w:lang w:val="en-US"/>
-        </w:rPr>
-        <w:t>(</w:t>
-      </w:r>
-      <w:proofErr w:type="spellStart"/>
-      <w:r>
-        <w:rPr>
-          <w:rFonts w:ascii="Courier New" w:hAnsi="Courier New" w:cs="Courier New"/>
-          <w:sz w:val="20"/>
-          <w:szCs w:val="20"/>
-          <w:lang w:val="en-US"/>
-        </w:rPr>
-        <w:t>final_scores</w:t>
-      </w:r>
-      <w:proofErr w:type="spellEnd"/>
-      <w:r>
-        <w:rPr>
-          <w:rFonts w:ascii="Courier New" w:hAnsi="Courier New" w:cs="Courier New"/>
-          <w:sz w:val="20"/>
-          <w:szCs w:val="20"/>
-          <w:lang w:val="en-US"/>
-        </w:rPr>
-        <w:t>)</w:t>
-      </w:r>
-    </w:p>
-    <w:p>
-      <w:pPr>
-        <w:spacing w:line="240" w:lineRule="auto"/>
-        <w:ind w:firstLine="708"/>
-        <w:rPr>
-          <w:rFonts w:ascii="Courier New" w:hAnsi="Courier New" w:cs="Courier New"/>
-          <w:sz w:val="20"/>
-          <w:szCs w:val="20"/>
-          <w:lang w:val="en-US"/>
-        </w:rPr>
-      </w:pPr>
-    </w:p>
-    <w:p>
-      <w:pPr>
-        <w:spacing w:line="240" w:lineRule="auto"/>
-        <w:ind w:firstLine="708"/>
-        <w:rPr>
           <w:rFonts w:ascii="Times New Roman" w:eastAsiaTheme="minorEastAsia" w:hAnsi="Times New Roman" w:cs="Times New Roman"/>
           <w:sz w:val="28"/>
           <w:szCs w:val="28"/>
@@ -15525,6 +15032,7 @@
           <w:rFonts w:ascii="Times New Roman" w:eastAsiaTheme="minorEastAsia" w:hAnsi="Times New Roman" w:cs="Times New Roman"/>
           <w:sz w:val="28"/>
           <w:szCs w:val="28"/>
+          <w:lang w:val="en-US"/>
         </w:rPr>
       </w:pPr>
     </w:p>
@@ -15578,6 +15086,7 @@
       <w:r>
         <w:rPr>
           <w:rFonts w:ascii="Times New Roman" w:hAnsi="Times New Roman" w:cs="Times New Roman"/>
+          <w:noProof/>
           <w:sz w:val="28"/>
           <w:szCs w:val="28"/>
         </w:rPr>

</xml_diff>